<commit_message>
readme.md Files + Background
Missing bibTEX files (Currently troubleshooting)
</commit_message>
<xml_diff>
--- a/5 Manuscript/manuscript/Manuscript.docx
+++ b/5 Manuscript/manuscript/Manuscript.docx
@@ -205,29 +205,7 @@
         <w:pStyle w:val="Date"/>
       </w:pPr>
       <w:r>
-        <w:t xml:space="preserve">3/20/23</w:t>
-      </w:r>
-    </w:p>
-    <w:p>
-      <w:pPr>
-        <w:pStyle w:val="SourceCode"/>
-      </w:pPr>
-      <w:r>
-        <w:rPr>
-          <w:rStyle w:val="VerbatimChar"/>
-        </w:rPr>
-        <w:t xml:space="preserve">Warning: package 'here' was built under R version 4.2.2</w:t>
-      </w:r>
-    </w:p>
-    <w:p>
-      <w:pPr>
-        <w:pStyle w:val="SourceCode"/>
-      </w:pPr>
-      <w:r>
-        <w:rPr>
-          <w:rStyle w:val="VerbatimChar"/>
-        </w:rPr>
-        <w:t xml:space="preserve">Warning: package 'knitr' was built under R version 4.2.2</w:t>
+        <w:t xml:space="preserve">4/7/23</w:t>
       </w:r>
     </w:p>
     <w:bookmarkStart w:id="20" w:name="highlights"/>
@@ -316,13 +294,13 @@
         <w:t xml:space="preserve">3. Introduction</w:t>
       </w:r>
     </w:p>
-    <w:bookmarkStart w:id="22" w:name="general-background-information"/>
+    <w:bookmarkStart w:id="22" w:name="Xc880a54b4ef170513d3c4eaf4a75adfddc85223"/>
     <w:p>
       <w:pPr>
         <w:pStyle w:val="Heading2"/>
       </w:pPr>
       <w:r>
-        <w:t xml:space="preserve">3.1 General Background Information</w:t>
+        <w:t xml:space="preserve">3.1 General Background Information (WILL FIGHT WITH BIBTEX TOMORROW)</w:t>
       </w:r>
     </w:p>
     <w:p>
@@ -330,12 +308,81 @@
         <w:pStyle w:val="FirstParagraph"/>
       </w:pPr>
       <w:r>
-        <w:rPr>
-          <w:iCs/>
-          <w:i/>
-        </w:rPr>
-        <w:t xml:space="preserve">Provide enough background on your topic that others can understand the why and how of your analysis</w:t>
-      </w:r>
+        <w:t xml:space="preserve">Antimicrobial resistance (AMR) in wildlife was recently highlighted as being a critical research need (Dolejska &amp; Literak, 2019). While AMR is accepted as a global human concern, it has only recently been utilized to evaluated wildlife health and anthropogenic impacts on environments. The majority of resistance research in wildlife has been targeted towards birds due to their interinsict life history traits such as long migrations and the ability to fly between environments</w:t>
+      </w:r>
+      <w:r>
+        <w:t xml:space="preserve"> </w:t>
+      </w:r>
+      <w:r>
+        <w:t xml:space="preserve">. However, the importance of birds in respect to the epidemiology of AMR remains poorly understood (Radhouani et al., 2014). A growing body of literature is trying to understand the role free-roaming birds play in the emergence, maintenance, and transmission of AMR upon the landscape.</w:t>
+      </w:r>
+    </w:p>
+    <w:p>
+      <w:pPr>
+        <w:pStyle w:val="BodyText"/>
+      </w:pPr>
+      <w:r>
+        <w:t xml:space="preserve">Birds have a long history of being used as indicators for environmental and human health. For example, wading bird surveillance is commonplace in south Florida to monitor heavy metal levels like mercury in the greater everglades ecosystem</w:t>
+      </w:r>
+      <w:r>
+        <w:t xml:space="preserve"> </w:t>
+      </w:r>
+      <w:r>
+        <w:t xml:space="preserve">. Birds are also often utilized in zoonotic pathogen surveillance (i.e., USDA sentinel chickens to monitor West Nile Virus) &lt; &gt;. In recent years, a similar approach has been utilized to study AMR prevalence/impacts on different landscapes &lt;&gt;. In 2019, the USGS revealed that more than half of GPS-tracked gulls (Larus ssp.) had acquired antimicrobial resistant E. coli from landfills and disseminated it long distances to pristine, unaltered habitats (Ahlstrom et al., 2019). This supports the belief that birds who utilize and move between human-dominated and natural landscapes may become both reservoirs and efficient transporters of resistance determinants to natural environments.For wildlife in general, resistance prevalence tends to increase with proximity to human populations (Niu et al., 2013). It is believed that animals that rely on anthropogenic resources (e.g., landfills) are often concentrated at high densities that promote the large-scale mixing of bacteria, which facilitate the rise of novel resistant strains (Wellington et al., 2013). Moreover, ecological factors such as migration and high densities during breeding season may increase acquisition rates and the dissemination of AMR</w:t>
+      </w:r>
+      <w:r>
+        <w:t xml:space="preserve"> </w:t>
+      </w:r>
+      <w:r>
+        <w:t xml:space="preserve">.</w:t>
+      </w:r>
+    </w:p>
+    <w:p>
+      <w:pPr>
+        <w:pStyle w:val="BodyText"/>
+      </w:pPr>
+      <w:r>
+        <w:t xml:space="preserve">Understanding the prevalence and movement of AMR is important to not only humans and environmental health, but also wildlife health. Currently, the carriage of AMR genes presents an unknown risk to the individual birds but has larger implications for free-living avian communities. Resistance genes are thought to alter the fitness of a pathogen (Friedman et al., 2016), and have been correlated with increased virulence (Escudeiro et al., 2019), in turn increasing morbidity and mortality in affected hosts. Finally, at the population management level, birds have also been held</w:t>
+      </w:r>
+      <w:r>
+        <w:t xml:space="preserve"> </w:t>
+      </w:r>
+      <w:r>
+        <w:t xml:space="preserve">‘</w:t>
+      </w:r>
+      <w:r>
+        <w:t xml:space="preserve">responsible</w:t>
+      </w:r>
+      <w:r>
+        <w:t xml:space="preserve">’</w:t>
+      </w:r>
+      <w:r>
+        <w:t xml:space="preserve"> </w:t>
+      </w:r>
+      <w:r>
+        <w:t xml:space="preserve">for the dissemination of enteric pathogens (e.g., E. coli, Salmonella spp.) that have caused outbreaks in produce, yet, they are only moving these bacteria from areas already contaminated by human activities (Hoelzer et al., 2011). Thus, understanding how avian behaviors that overlap with risky environmental factors, (e.g., foraging in agricultural areas), impact the carriage of resistance, is key because: 1) it allows us to understand the exact role birds play in AMR dissemination, and 2) it informs targeted population management and conservation strategies—such as discouraging birds from utilizing certain areas.</w:t>
+      </w:r>
+    </w:p>
+    <w:p>
+      <w:pPr>
+        <w:pStyle w:val="BodyText"/>
+      </w:pPr>
+      <w:r>
+        <w:t xml:space="preserve">The western white stork population provides the unique opportunity to explore how anthropogenic land use influences the carriage of antimicrobial resistance genes. White storks (Ciconia ciconia) were historically trans-Sahara migrants whose ecology has dramatically changed in response to anthropogenic pressure. Since the 1990s, Spanish white stork populations have steadily increased, due to their ability to exploit anthropogenic habitats, especially in areas with abundant resources especially urban open landfills (Cramp and (ed), 1985; Tortosa et al., 2002). Currently, colonies in Madrid, Spain with increased proximity to landfills have improved breeding outcomes and nestling quality, however eggs and nestlings also have increased pollutant loads (Vergara et al., 2006) (Jiang et al., 2013),(Blázquez et al., 2006; Tortosa et al., 2002). This has in turn affected their natural history as subsets of the population begun to shorten or abandon their winter migration (Gordo et al., 2007; Marchamalo et al., 1997; Reed et al., 2003; Tortosa et al., 1995; Vergara et al., 2004). Although the conservation status of the white stork is of Least Concern in Spain, it has disappeared from large areas of its historical range in Europe and thus, the populations in Portugal and Spain are of greater significance.</w:t>
+      </w:r>
+    </w:p>
+    <w:p>
+      <w:pPr>
+        <w:pStyle w:val="BodyText"/>
+      </w:pPr>
+      <w:r>
+        <w:t xml:space="preserve">Most studies on AMR surveillance in wildlife are performed by culture‐dependent methods, (e.g., the isolation of a specific pathogen such as Escherichia coli) as indicators of AMR. However, since most bacteria are not culturable, the detection of AMR using traditional methods might not be representative of the whole resistant microbiota, sometimes referred to as the resistome . Real time PCR (rtPCR), a technique not dependent on culture, offers that ability to quantify the presence and abundance of antimicrobial resistance genes (ARGs), in white storks. This technique has recently been used in three studies to investigate the presence and amount of ARGs in the environment (e.g., soil and manure) and wildlife (e.g., Galapagos tortoise, gulls, guia) (Esperón et al., 2018; Nieto-Claudin et al., 2019; Sacristán et al., 2020). Add blurb about HGT… For instance, birds that encounter human waste (e.g., by drinking contaminated water) can acquire resistance genes through the exchange of naturally present genes in the bacteria they carry, with the genes in the waste—this can co-select for mobile genetic elements carrying multiple resistant genes (Wellington et al., 2013).</w:t>
+      </w:r>
+    </w:p>
+    <w:p>
+      <w:pPr>
+        <w:pStyle w:val="BodyText"/>
+      </w:pPr>
     </w:p>
     <w:bookmarkEnd w:id="22"/>
     <w:bookmarkStart w:id="23" w:name="description-of-data-and-data-source"/>
@@ -624,18 +671,16 @@
         <w:rPr>
           <w:rStyle w:val="VerbatimChar"/>
         </w:rPr>
-        <w:t xml:space="preserve">Warning: package 'tidyverse' was built under R version 4.2.2</w:t>
-      </w:r>
-    </w:p>
-    <w:p>
-      <w:pPr>
-        <w:pStyle w:val="SourceCode"/>
-      </w:pPr>
+        <w:t xml:space="preserve">── Attaching packages ─────────────────────────────────────── tidyverse 1.3.2 ──</w:t>
+      </w:r>
+      <w:r>
+        <w:br/>
+      </w:r>
       <w:r>
         <w:rPr>
           <w:rStyle w:val="VerbatimChar"/>
         </w:rPr>
-        <w:t xml:space="preserve">── Attaching packages ─────────────────────────────────────── tidyverse 1.3.2 ──</w:t>
+        <w:t xml:space="preserve">✔ ggplot2 3.4.0      ✔ purrr   1.0.1 </w:t>
       </w:r>
       <w:r>
         <w:br/>
@@ -644,7 +689,7 @@
         <w:rPr>
           <w:rStyle w:val="VerbatimChar"/>
         </w:rPr>
-        <w:t xml:space="preserve">✔ ggplot2 3.4.0      ✔ purrr   1.0.1 </w:t>
+        <w:t xml:space="preserve">✔ tibble  3.1.8      ✔ dplyr   1.0.10</w:t>
       </w:r>
       <w:r>
         <w:br/>
@@ -653,7 +698,7 @@
         <w:rPr>
           <w:rStyle w:val="VerbatimChar"/>
         </w:rPr>
-        <w:t xml:space="preserve">✔ tibble  3.1.8      ✔ dplyr   1.0.10</w:t>
+        <w:t xml:space="preserve">✔ tidyr   1.2.1      ✔ stringr 1.5.0 </w:t>
       </w:r>
       <w:r>
         <w:br/>
@@ -662,44 +707,11 @@
         <w:rPr>
           <w:rStyle w:val="VerbatimChar"/>
         </w:rPr>
-        <w:t xml:space="preserve">✔ tidyr   1.2.1      ✔ stringr 1.5.0 </w:t>
+        <w:t xml:space="preserve">✔ readr   2.1.3      ✔ forcats 0.5.2 </w:t>
       </w:r>
       <w:r>
         <w:br/>
       </w:r>
-      <w:r>
-        <w:rPr>
-          <w:rStyle w:val="VerbatimChar"/>
-        </w:rPr>
-        <w:t xml:space="preserve">✔ readr   2.1.3      ✔ forcats 0.5.2 </w:t>
-      </w:r>
-    </w:p>
-    <w:p>
-      <w:pPr>
-        <w:pStyle w:val="SourceCode"/>
-      </w:pPr>
-      <w:r>
-        <w:rPr>
-          <w:rStyle w:val="VerbatimChar"/>
-        </w:rPr>
-        <w:t xml:space="preserve">Warning: package 'ggplot2' was built under R version 4.2.2</w:t>
-      </w:r>
-    </w:p>
-    <w:p>
-      <w:pPr>
-        <w:pStyle w:val="SourceCode"/>
-      </w:pPr>
-      <w:r>
-        <w:rPr>
-          <w:rStyle w:val="VerbatimChar"/>
-        </w:rPr>
-        <w:t xml:space="preserve">Warning: package 'stringr' was built under R version 4.2.2</w:t>
-      </w:r>
-    </w:p>
-    <w:p>
-      <w:pPr>
-        <w:pStyle w:val="SourceCode"/>
-      </w:pPr>
       <w:r>
         <w:rPr>
           <w:rStyle w:val="VerbatimChar"/>
@@ -1061,7 +1073,7 @@
             <w:r>
               <w:drawing>
                 <wp:inline>
-                  <wp:extent cx="5334000" cy="5334000"/>
+                  <wp:extent cx="5334000" cy="3807460"/>
                   <wp:effectExtent b="0" l="0" r="0" t="0"/>
                   <wp:docPr descr="" title="" id="36" name="Picture"/>
                   <a:graphic>
@@ -1082,7 +1094,7 @@
                         <pic:spPr bwMode="auto">
                           <a:xfrm>
                             <a:off x="0" y="0"/>
-                            <a:ext cx="5334000" cy="5334000"/>
+                            <a:ext cx="5334000" cy="3807460"/>
                           </a:xfrm>
                           <a:prstGeom prst="rect">
                             <a:avLst/>
@@ -1251,17 +1263,146 @@
         <w:rPr>
           <w:rStyle w:val="VerbatimChar"/>
         </w:rPr>
-        <w:t xml:space="preserve">[1] "C:/Users/Raquel/GitHub/MADA/SETHLATTERRAQUELFRANCISCO-MADA-project/4 Results/Tables/ModelAIC1.rds"</w:t>
+        <w:t xml:space="preserve">               Name     Model      AICc_wt Performance_Score</w:t>
+      </w:r>
+      <w:r>
+        <w:br/>
+      </w:r>
+      <w:r>
+        <w:rPr>
+          <w:rStyle w:val="VerbatimChar"/>
+        </w:rPr>
+        <w:t xml:space="preserve">1      glmer_fit_11 _glmerMod 3.254465e-01      1.000000e+00</w:t>
+      </w:r>
+      <w:r>
+        <w:br/>
+      </w:r>
+      <w:r>
+        <w:rPr>
+          <w:rStyle w:val="VerbatimChar"/>
+        </w:rPr>
+        <w:t xml:space="preserve">2       glmer_fit_2 _glmerMod 3.163397e-01      9.720177e-01</w:t>
+      </w:r>
+      <w:r>
+        <w:br/>
+      </w:r>
+      <w:r>
+        <w:rPr>
+          <w:rStyle w:val="VerbatimChar"/>
+        </w:rPr>
+        <w:t xml:space="preserve">3      glmer_fit_12 _glmerMod 1.173421e-01      3.605572e-01</w:t>
+      </w:r>
+      <w:r>
+        <w:br/>
+      </w:r>
+      <w:r>
+        <w:rPr>
+          <w:rStyle w:val="VerbatimChar"/>
+        </w:rPr>
+        <w:t xml:space="preserve">4  glmer_fit_global _glmerMod 9.626812e-02      2.958031e-01</w:t>
+      </w:r>
+      <w:r>
+        <w:br/>
+      </w:r>
+      <w:r>
+        <w:rPr>
+          <w:rStyle w:val="VerbatimChar"/>
+        </w:rPr>
+        <w:t xml:space="preserve">5      glmer_fit_10 _glmerMod 5.617098e-02      1.725966e-01</w:t>
+      </w:r>
+      <w:r>
+        <w:br/>
+      </w:r>
+      <w:r>
+        <w:rPr>
+          <w:rStyle w:val="VerbatimChar"/>
+        </w:rPr>
+        <w:t xml:space="preserve">6       glmer_fit_9 _glmerMod 2.565916e-02      7.884285e-02</w:t>
+      </w:r>
+      <w:r>
+        <w:br/>
+      </w:r>
+      <w:r>
+        <w:rPr>
+          <w:rStyle w:val="VerbatimChar"/>
+        </w:rPr>
+        <w:t xml:space="preserve">7       glmer_fit_8 _glmerMod 2.515228e-02      7.728536e-02</w:t>
+      </w:r>
+      <w:r>
+        <w:br/>
+      </w:r>
+      <w:r>
+        <w:rPr>
+          <w:rStyle w:val="VerbatimChar"/>
+        </w:rPr>
+        <w:t xml:space="preserve">8       glmer_fit_1 _glmerMod 1.927419e-02      5.922374e-02</w:t>
+      </w:r>
+      <w:r>
+        <w:br/>
+      </w:r>
+      <w:r>
+        <w:rPr>
+          <w:rStyle w:val="VerbatimChar"/>
+        </w:rPr>
+        <w:t xml:space="preserve">9       glmer_fit_5 _glmerMod 1.125752e-02      3.459091e-02</w:t>
+      </w:r>
+      <w:r>
+        <w:br/>
+      </w:r>
+      <w:r>
+        <w:rPr>
+          <w:rStyle w:val="VerbatimChar"/>
+        </w:rPr>
+        <w:t xml:space="preserve">10      glmer_fit_6 _glmerMod 7.089238e-03      2.178302e-02</w:t>
+      </w:r>
+      <w:r>
+        <w:br/>
+      </w:r>
+      <w:r>
+        <w:rPr>
+          <w:rStyle w:val="VerbatimChar"/>
+        </w:rPr>
+        <w:t xml:space="preserve">11   glmer_fit_null _glmerMod 9.237380e-08      1.879885e-07</w:t>
+      </w:r>
+      <w:r>
+        <w:br/>
+      </w:r>
+      <w:r>
+        <w:rPr>
+          <w:rStyle w:val="VerbatimChar"/>
+        </w:rPr>
+        <w:t xml:space="preserve">12      glmer_fit_3 _glmerMod 7.243553e-08      1.267242e-07</w:t>
+      </w:r>
+      <w:r>
+        <w:br/>
+      </w:r>
+      <w:r>
+        <w:rPr>
+          <w:rStyle w:val="VerbatimChar"/>
+        </w:rPr>
+        <w:t xml:space="preserve">13      glmer_fit_4 _glmerMod 3.605959e-08      1.495174e-08</w:t>
+      </w:r>
+      <w:r>
+        <w:br/>
+      </w:r>
+      <w:r>
+        <w:rPr>
+          <w:rStyle w:val="VerbatimChar"/>
+        </w:rPr>
+        <w:t xml:space="preserve">14      glmer_fit_7 _glmerMod 3.119360e-08      0.000000e+00</w:t>
       </w:r>
     </w:p>
     <w:tbl>
       <w:tblPr>
         <w:tblStyle w:val="Table"/>
-        <w:tblW w:type="pct" w:w="5000"/>
+        <w:tblW w:type="auto" w:w="0"/>
         <w:tblLook w:firstRow="1" w:lastRow="0" w:firstColumn="0" w:lastColumn="0" w:noHBand="0" w:noVBand="0" w:val="0020"/>
       </w:tblPr>
       <w:tblGrid>
-        <w:gridCol w:w="7920"/>
+        <w:gridCol w:w="1980"/>
+        <w:gridCol w:w="1980"/>
+        <w:gridCol w:w="1980"/>
+        <w:gridCol w:w="1980"/>
       </w:tblGrid>
       <w:tr>
         <w:trPr>
@@ -1275,7 +1416,43 @@
               <w:jc w:val="left"/>
             </w:pPr>
             <w:r>
-              <w:t xml:space="preserve">x</w:t>
+              <w:t xml:space="preserve">Name</w:t>
+            </w:r>
+          </w:p>
+        </w:tc>
+        <w:tc>
+          <w:tcPr/>
+          <w:p>
+            <w:pPr>
+              <w:pStyle w:val="Compact"/>
+              <w:jc w:val="left"/>
+            </w:pPr>
+            <w:r>
+              <w:t xml:space="preserve">Model</w:t>
+            </w:r>
+          </w:p>
+        </w:tc>
+        <w:tc>
+          <w:tcPr/>
+          <w:p>
+            <w:pPr>
+              <w:pStyle w:val="Compact"/>
+              <w:jc w:val="right"/>
+            </w:pPr>
+            <w:r>
+              <w:t xml:space="preserve">AICc_wt</w:t>
+            </w:r>
+          </w:p>
+        </w:tc>
+        <w:tc>
+          <w:tcPr/>
+          <w:p>
+            <w:pPr>
+              <w:pStyle w:val="Compact"/>
+              <w:jc w:val="right"/>
+            </w:pPr>
+            <w:r>
+              <w:t xml:space="preserve">Performance_Score</w:t>
             </w:r>
           </w:p>
         </w:tc>
@@ -1289,7 +1466,693 @@
               <w:jc w:val="left"/>
             </w:pPr>
             <w:r>
-              <w:t xml:space="preserve">C:/Users/Raquel/GitHub/MADA/SETHLATTERRAQUELFRANCISCO-MADA-project/4 Results/Tables/ModelAIC1.rds</w:t>
+              <w:t xml:space="preserve">glmer_fit_11</w:t>
+            </w:r>
+          </w:p>
+        </w:tc>
+        <w:tc>
+          <w:tcPr/>
+          <w:p>
+            <w:pPr>
+              <w:pStyle w:val="Compact"/>
+              <w:jc w:val="left"/>
+            </w:pPr>
+            <w:r>
+              <w:t xml:space="preserve">_glmerMod</w:t>
+            </w:r>
+          </w:p>
+        </w:tc>
+        <w:tc>
+          <w:tcPr/>
+          <w:p>
+            <w:pPr>
+              <w:pStyle w:val="Compact"/>
+              <w:jc w:val="right"/>
+            </w:pPr>
+            <w:r>
+              <w:t xml:space="preserve">0.3254465</w:t>
+            </w:r>
+          </w:p>
+        </w:tc>
+        <w:tc>
+          <w:tcPr/>
+          <w:p>
+            <w:pPr>
+              <w:pStyle w:val="Compact"/>
+              <w:jc w:val="right"/>
+            </w:pPr>
+            <w:r>
+              <w:t xml:space="preserve">1.0000000</w:t>
+            </w:r>
+          </w:p>
+        </w:tc>
+      </w:tr>
+      <w:tr>
+        <w:tc>
+          <w:tcPr/>
+          <w:p>
+            <w:pPr>
+              <w:pStyle w:val="Compact"/>
+              <w:jc w:val="left"/>
+            </w:pPr>
+            <w:r>
+              <w:t xml:space="preserve">glmer_fit_2</w:t>
+            </w:r>
+          </w:p>
+        </w:tc>
+        <w:tc>
+          <w:tcPr/>
+          <w:p>
+            <w:pPr>
+              <w:pStyle w:val="Compact"/>
+              <w:jc w:val="left"/>
+            </w:pPr>
+            <w:r>
+              <w:t xml:space="preserve">_glmerMod</w:t>
+            </w:r>
+          </w:p>
+        </w:tc>
+        <w:tc>
+          <w:tcPr/>
+          <w:p>
+            <w:pPr>
+              <w:pStyle w:val="Compact"/>
+              <w:jc w:val="right"/>
+            </w:pPr>
+            <w:r>
+              <w:t xml:space="preserve">0.3163397</w:t>
+            </w:r>
+          </w:p>
+        </w:tc>
+        <w:tc>
+          <w:tcPr/>
+          <w:p>
+            <w:pPr>
+              <w:pStyle w:val="Compact"/>
+              <w:jc w:val="right"/>
+            </w:pPr>
+            <w:r>
+              <w:t xml:space="preserve">0.9720177</w:t>
+            </w:r>
+          </w:p>
+        </w:tc>
+      </w:tr>
+      <w:tr>
+        <w:tc>
+          <w:tcPr/>
+          <w:p>
+            <w:pPr>
+              <w:pStyle w:val="Compact"/>
+              <w:jc w:val="left"/>
+            </w:pPr>
+            <w:r>
+              <w:t xml:space="preserve">glmer_fit_12</w:t>
+            </w:r>
+          </w:p>
+        </w:tc>
+        <w:tc>
+          <w:tcPr/>
+          <w:p>
+            <w:pPr>
+              <w:pStyle w:val="Compact"/>
+              <w:jc w:val="left"/>
+            </w:pPr>
+            <w:r>
+              <w:t xml:space="preserve">_glmerMod</w:t>
+            </w:r>
+          </w:p>
+        </w:tc>
+        <w:tc>
+          <w:tcPr/>
+          <w:p>
+            <w:pPr>
+              <w:pStyle w:val="Compact"/>
+              <w:jc w:val="right"/>
+            </w:pPr>
+            <w:r>
+              <w:t xml:space="preserve">0.1173421</w:t>
+            </w:r>
+          </w:p>
+        </w:tc>
+        <w:tc>
+          <w:tcPr/>
+          <w:p>
+            <w:pPr>
+              <w:pStyle w:val="Compact"/>
+              <w:jc w:val="right"/>
+            </w:pPr>
+            <w:r>
+              <w:t xml:space="preserve">0.3605572</w:t>
+            </w:r>
+          </w:p>
+        </w:tc>
+      </w:tr>
+      <w:tr>
+        <w:tc>
+          <w:tcPr/>
+          <w:p>
+            <w:pPr>
+              <w:pStyle w:val="Compact"/>
+              <w:jc w:val="left"/>
+            </w:pPr>
+            <w:r>
+              <w:t xml:space="preserve">glmer_fit_global</w:t>
+            </w:r>
+          </w:p>
+        </w:tc>
+        <w:tc>
+          <w:tcPr/>
+          <w:p>
+            <w:pPr>
+              <w:pStyle w:val="Compact"/>
+              <w:jc w:val="left"/>
+            </w:pPr>
+            <w:r>
+              <w:t xml:space="preserve">_glmerMod</w:t>
+            </w:r>
+          </w:p>
+        </w:tc>
+        <w:tc>
+          <w:tcPr/>
+          <w:p>
+            <w:pPr>
+              <w:pStyle w:val="Compact"/>
+              <w:jc w:val="right"/>
+            </w:pPr>
+            <w:r>
+              <w:t xml:space="preserve">0.0962681</w:t>
+            </w:r>
+          </w:p>
+        </w:tc>
+        <w:tc>
+          <w:tcPr/>
+          <w:p>
+            <w:pPr>
+              <w:pStyle w:val="Compact"/>
+              <w:jc w:val="right"/>
+            </w:pPr>
+            <w:r>
+              <w:t xml:space="preserve">0.2958031</w:t>
+            </w:r>
+          </w:p>
+        </w:tc>
+      </w:tr>
+      <w:tr>
+        <w:tc>
+          <w:tcPr/>
+          <w:p>
+            <w:pPr>
+              <w:pStyle w:val="Compact"/>
+              <w:jc w:val="left"/>
+            </w:pPr>
+            <w:r>
+              <w:t xml:space="preserve">glmer_fit_10</w:t>
+            </w:r>
+          </w:p>
+        </w:tc>
+        <w:tc>
+          <w:tcPr/>
+          <w:p>
+            <w:pPr>
+              <w:pStyle w:val="Compact"/>
+              <w:jc w:val="left"/>
+            </w:pPr>
+            <w:r>
+              <w:t xml:space="preserve">_glmerMod</w:t>
+            </w:r>
+          </w:p>
+        </w:tc>
+        <w:tc>
+          <w:tcPr/>
+          <w:p>
+            <w:pPr>
+              <w:pStyle w:val="Compact"/>
+              <w:jc w:val="right"/>
+            </w:pPr>
+            <w:r>
+              <w:t xml:space="preserve">0.0561710</w:t>
+            </w:r>
+          </w:p>
+        </w:tc>
+        <w:tc>
+          <w:tcPr/>
+          <w:p>
+            <w:pPr>
+              <w:pStyle w:val="Compact"/>
+              <w:jc w:val="right"/>
+            </w:pPr>
+            <w:r>
+              <w:t xml:space="preserve">0.1725966</w:t>
+            </w:r>
+          </w:p>
+        </w:tc>
+      </w:tr>
+      <w:tr>
+        <w:tc>
+          <w:tcPr/>
+          <w:p>
+            <w:pPr>
+              <w:pStyle w:val="Compact"/>
+              <w:jc w:val="left"/>
+            </w:pPr>
+            <w:r>
+              <w:t xml:space="preserve">glmer_fit_9</w:t>
+            </w:r>
+          </w:p>
+        </w:tc>
+        <w:tc>
+          <w:tcPr/>
+          <w:p>
+            <w:pPr>
+              <w:pStyle w:val="Compact"/>
+              <w:jc w:val="left"/>
+            </w:pPr>
+            <w:r>
+              <w:t xml:space="preserve">_glmerMod</w:t>
+            </w:r>
+          </w:p>
+        </w:tc>
+        <w:tc>
+          <w:tcPr/>
+          <w:p>
+            <w:pPr>
+              <w:pStyle w:val="Compact"/>
+              <w:jc w:val="right"/>
+            </w:pPr>
+            <w:r>
+              <w:t xml:space="preserve">0.0256592</w:t>
+            </w:r>
+          </w:p>
+        </w:tc>
+        <w:tc>
+          <w:tcPr/>
+          <w:p>
+            <w:pPr>
+              <w:pStyle w:val="Compact"/>
+              <w:jc w:val="right"/>
+            </w:pPr>
+            <w:r>
+              <w:t xml:space="preserve">0.0788428</w:t>
+            </w:r>
+          </w:p>
+        </w:tc>
+      </w:tr>
+      <w:tr>
+        <w:tc>
+          <w:tcPr/>
+          <w:p>
+            <w:pPr>
+              <w:pStyle w:val="Compact"/>
+              <w:jc w:val="left"/>
+            </w:pPr>
+            <w:r>
+              <w:t xml:space="preserve">glmer_fit_8</w:t>
+            </w:r>
+          </w:p>
+        </w:tc>
+        <w:tc>
+          <w:tcPr/>
+          <w:p>
+            <w:pPr>
+              <w:pStyle w:val="Compact"/>
+              <w:jc w:val="left"/>
+            </w:pPr>
+            <w:r>
+              <w:t xml:space="preserve">_glmerMod</w:t>
+            </w:r>
+          </w:p>
+        </w:tc>
+        <w:tc>
+          <w:tcPr/>
+          <w:p>
+            <w:pPr>
+              <w:pStyle w:val="Compact"/>
+              <w:jc w:val="right"/>
+            </w:pPr>
+            <w:r>
+              <w:t xml:space="preserve">0.0251523</w:t>
+            </w:r>
+          </w:p>
+        </w:tc>
+        <w:tc>
+          <w:tcPr/>
+          <w:p>
+            <w:pPr>
+              <w:pStyle w:val="Compact"/>
+              <w:jc w:val="right"/>
+            </w:pPr>
+            <w:r>
+              <w:t xml:space="preserve">0.0772854</w:t>
+            </w:r>
+          </w:p>
+        </w:tc>
+      </w:tr>
+      <w:tr>
+        <w:tc>
+          <w:tcPr/>
+          <w:p>
+            <w:pPr>
+              <w:pStyle w:val="Compact"/>
+              <w:jc w:val="left"/>
+            </w:pPr>
+            <w:r>
+              <w:t xml:space="preserve">glmer_fit_1</w:t>
+            </w:r>
+          </w:p>
+        </w:tc>
+        <w:tc>
+          <w:tcPr/>
+          <w:p>
+            <w:pPr>
+              <w:pStyle w:val="Compact"/>
+              <w:jc w:val="left"/>
+            </w:pPr>
+            <w:r>
+              <w:t xml:space="preserve">_glmerMod</w:t>
+            </w:r>
+          </w:p>
+        </w:tc>
+        <w:tc>
+          <w:tcPr/>
+          <w:p>
+            <w:pPr>
+              <w:pStyle w:val="Compact"/>
+              <w:jc w:val="right"/>
+            </w:pPr>
+            <w:r>
+              <w:t xml:space="preserve">0.0192742</w:t>
+            </w:r>
+          </w:p>
+        </w:tc>
+        <w:tc>
+          <w:tcPr/>
+          <w:p>
+            <w:pPr>
+              <w:pStyle w:val="Compact"/>
+              <w:jc w:val="right"/>
+            </w:pPr>
+            <w:r>
+              <w:t xml:space="preserve">0.0592237</w:t>
+            </w:r>
+          </w:p>
+        </w:tc>
+      </w:tr>
+      <w:tr>
+        <w:tc>
+          <w:tcPr/>
+          <w:p>
+            <w:pPr>
+              <w:pStyle w:val="Compact"/>
+              <w:jc w:val="left"/>
+            </w:pPr>
+            <w:r>
+              <w:t xml:space="preserve">glmer_fit_5</w:t>
+            </w:r>
+          </w:p>
+        </w:tc>
+        <w:tc>
+          <w:tcPr/>
+          <w:p>
+            <w:pPr>
+              <w:pStyle w:val="Compact"/>
+              <w:jc w:val="left"/>
+            </w:pPr>
+            <w:r>
+              <w:t xml:space="preserve">_glmerMod</w:t>
+            </w:r>
+          </w:p>
+        </w:tc>
+        <w:tc>
+          <w:tcPr/>
+          <w:p>
+            <w:pPr>
+              <w:pStyle w:val="Compact"/>
+              <w:jc w:val="right"/>
+            </w:pPr>
+            <w:r>
+              <w:t xml:space="preserve">0.0112575</w:t>
+            </w:r>
+          </w:p>
+        </w:tc>
+        <w:tc>
+          <w:tcPr/>
+          <w:p>
+            <w:pPr>
+              <w:pStyle w:val="Compact"/>
+              <w:jc w:val="right"/>
+            </w:pPr>
+            <w:r>
+              <w:t xml:space="preserve">0.0345909</w:t>
+            </w:r>
+          </w:p>
+        </w:tc>
+      </w:tr>
+      <w:tr>
+        <w:tc>
+          <w:tcPr/>
+          <w:p>
+            <w:pPr>
+              <w:pStyle w:val="Compact"/>
+              <w:jc w:val="left"/>
+            </w:pPr>
+            <w:r>
+              <w:t xml:space="preserve">glmer_fit_6</w:t>
+            </w:r>
+          </w:p>
+        </w:tc>
+        <w:tc>
+          <w:tcPr/>
+          <w:p>
+            <w:pPr>
+              <w:pStyle w:val="Compact"/>
+              <w:jc w:val="left"/>
+            </w:pPr>
+            <w:r>
+              <w:t xml:space="preserve">_glmerMod</w:t>
+            </w:r>
+          </w:p>
+        </w:tc>
+        <w:tc>
+          <w:tcPr/>
+          <w:p>
+            <w:pPr>
+              <w:pStyle w:val="Compact"/>
+              <w:jc w:val="right"/>
+            </w:pPr>
+            <w:r>
+              <w:t xml:space="preserve">0.0070892</w:t>
+            </w:r>
+          </w:p>
+        </w:tc>
+        <w:tc>
+          <w:tcPr/>
+          <w:p>
+            <w:pPr>
+              <w:pStyle w:val="Compact"/>
+              <w:jc w:val="right"/>
+            </w:pPr>
+            <w:r>
+              <w:t xml:space="preserve">0.0217830</w:t>
+            </w:r>
+          </w:p>
+        </w:tc>
+      </w:tr>
+      <w:tr>
+        <w:tc>
+          <w:tcPr/>
+          <w:p>
+            <w:pPr>
+              <w:pStyle w:val="Compact"/>
+              <w:jc w:val="left"/>
+            </w:pPr>
+            <w:r>
+              <w:t xml:space="preserve">glmer_fit_null</w:t>
+            </w:r>
+          </w:p>
+        </w:tc>
+        <w:tc>
+          <w:tcPr/>
+          <w:p>
+            <w:pPr>
+              <w:pStyle w:val="Compact"/>
+              <w:jc w:val="left"/>
+            </w:pPr>
+            <w:r>
+              <w:t xml:space="preserve">_glmerMod</w:t>
+            </w:r>
+          </w:p>
+        </w:tc>
+        <w:tc>
+          <w:tcPr/>
+          <w:p>
+            <w:pPr>
+              <w:pStyle w:val="Compact"/>
+              <w:jc w:val="right"/>
+            </w:pPr>
+            <w:r>
+              <w:t xml:space="preserve">0.0000001</w:t>
+            </w:r>
+          </w:p>
+        </w:tc>
+        <w:tc>
+          <w:tcPr/>
+          <w:p>
+            <w:pPr>
+              <w:pStyle w:val="Compact"/>
+              <w:jc w:val="right"/>
+            </w:pPr>
+            <w:r>
+              <w:t xml:space="preserve">0.0000002</w:t>
+            </w:r>
+          </w:p>
+        </w:tc>
+      </w:tr>
+      <w:tr>
+        <w:tc>
+          <w:tcPr/>
+          <w:p>
+            <w:pPr>
+              <w:pStyle w:val="Compact"/>
+              <w:jc w:val="left"/>
+            </w:pPr>
+            <w:r>
+              <w:t xml:space="preserve">glmer_fit_3</w:t>
+            </w:r>
+          </w:p>
+        </w:tc>
+        <w:tc>
+          <w:tcPr/>
+          <w:p>
+            <w:pPr>
+              <w:pStyle w:val="Compact"/>
+              <w:jc w:val="left"/>
+            </w:pPr>
+            <w:r>
+              <w:t xml:space="preserve">_glmerMod</w:t>
+            </w:r>
+          </w:p>
+        </w:tc>
+        <w:tc>
+          <w:tcPr/>
+          <w:p>
+            <w:pPr>
+              <w:pStyle w:val="Compact"/>
+              <w:jc w:val="right"/>
+            </w:pPr>
+            <w:r>
+              <w:t xml:space="preserve">0.0000001</w:t>
+            </w:r>
+          </w:p>
+        </w:tc>
+        <w:tc>
+          <w:tcPr/>
+          <w:p>
+            <w:pPr>
+              <w:pStyle w:val="Compact"/>
+              <w:jc w:val="right"/>
+            </w:pPr>
+            <w:r>
+              <w:t xml:space="preserve">0.0000001</w:t>
+            </w:r>
+          </w:p>
+        </w:tc>
+      </w:tr>
+      <w:tr>
+        <w:tc>
+          <w:tcPr/>
+          <w:p>
+            <w:pPr>
+              <w:pStyle w:val="Compact"/>
+              <w:jc w:val="left"/>
+            </w:pPr>
+            <w:r>
+              <w:t xml:space="preserve">glmer_fit_4</w:t>
+            </w:r>
+          </w:p>
+        </w:tc>
+        <w:tc>
+          <w:tcPr/>
+          <w:p>
+            <w:pPr>
+              <w:pStyle w:val="Compact"/>
+              <w:jc w:val="left"/>
+            </w:pPr>
+            <w:r>
+              <w:t xml:space="preserve">_glmerMod</w:t>
+            </w:r>
+          </w:p>
+        </w:tc>
+        <w:tc>
+          <w:tcPr/>
+          <w:p>
+            <w:pPr>
+              <w:pStyle w:val="Compact"/>
+              <w:jc w:val="right"/>
+            </w:pPr>
+            <w:r>
+              <w:t xml:space="preserve">0.0000000</w:t>
+            </w:r>
+          </w:p>
+        </w:tc>
+        <w:tc>
+          <w:tcPr/>
+          <w:p>
+            <w:pPr>
+              <w:pStyle w:val="Compact"/>
+              <w:jc w:val="right"/>
+            </w:pPr>
+            <w:r>
+              <w:t xml:space="preserve">0.0000000</w:t>
+            </w:r>
+          </w:p>
+        </w:tc>
+      </w:tr>
+      <w:tr>
+        <w:tc>
+          <w:tcPr/>
+          <w:p>
+            <w:pPr>
+              <w:pStyle w:val="Compact"/>
+              <w:jc w:val="left"/>
+            </w:pPr>
+            <w:r>
+              <w:t xml:space="preserve">glmer_fit_7</w:t>
+            </w:r>
+          </w:p>
+        </w:tc>
+        <w:tc>
+          <w:tcPr/>
+          <w:p>
+            <w:pPr>
+              <w:pStyle w:val="Compact"/>
+              <w:jc w:val="left"/>
+            </w:pPr>
+            <w:r>
+              <w:t xml:space="preserve">_glmerMod</w:t>
+            </w:r>
+          </w:p>
+        </w:tc>
+        <w:tc>
+          <w:tcPr/>
+          <w:p>
+            <w:pPr>
+              <w:pStyle w:val="Compact"/>
+              <w:jc w:val="right"/>
+            </w:pPr>
+            <w:r>
+              <w:t xml:space="preserve">0.0000000</w:t>
+            </w:r>
+          </w:p>
+        </w:tc>
+        <w:tc>
+          <w:tcPr/>
+          <w:p>
+            <w:pPr>
+              <w:pStyle w:val="Compact"/>
+              <w:jc w:val="right"/>
+            </w:pPr>
+            <w:r>
+              <w:t xml:space="preserve">0.0000000</w:t>
             </w:r>
           </w:p>
         </w:tc>
@@ -1298,11 +2161,14 @@
     <w:tbl>
       <w:tblPr>
         <w:tblStyle w:val="Table"/>
-        <w:tblW w:type="pct" w:w="5000"/>
+        <w:tblW w:type="auto" w:w="0"/>
         <w:tblLook w:firstRow="1" w:lastRow="0" w:firstColumn="0" w:lastColumn="0" w:noHBand="0" w:noVBand="0" w:val="0020"/>
       </w:tblPr>
       <w:tblGrid>
-        <w:gridCol w:w="7920"/>
+        <w:gridCol w:w="1980"/>
+        <w:gridCol w:w="1980"/>
+        <w:gridCol w:w="1980"/>
+        <w:gridCol w:w="1980"/>
       </w:tblGrid>
       <w:tr>
         <w:trPr>
@@ -1316,7 +2182,43 @@
               <w:jc w:val="left"/>
             </w:pPr>
             <w:r>
-              <w:t xml:space="preserve">x</w:t>
+              <w:t xml:space="preserve">Name</w:t>
+            </w:r>
+          </w:p>
+        </w:tc>
+        <w:tc>
+          <w:tcPr/>
+          <w:p>
+            <w:pPr>
+              <w:pStyle w:val="Compact"/>
+              <w:jc w:val="left"/>
+            </w:pPr>
+            <w:r>
+              <w:t xml:space="preserve">Model</w:t>
+            </w:r>
+          </w:p>
+        </w:tc>
+        <w:tc>
+          <w:tcPr/>
+          <w:p>
+            <w:pPr>
+              <w:pStyle w:val="Compact"/>
+              <w:jc w:val="right"/>
+            </w:pPr>
+            <w:r>
+              <w:t xml:space="preserve">AICc_wt</w:t>
+            </w:r>
+          </w:p>
+        </w:tc>
+        <w:tc>
+          <w:tcPr/>
+          <w:p>
+            <w:pPr>
+              <w:pStyle w:val="Compact"/>
+              <w:jc w:val="right"/>
+            </w:pPr>
+            <w:r>
+              <w:t xml:space="preserve">Performance_Score</w:t>
             </w:r>
           </w:p>
         </w:tc>
@@ -1330,7 +2232,693 @@
               <w:jc w:val="left"/>
             </w:pPr>
             <w:r>
-              <w:t xml:space="preserve">C:/Users/Raquel/GitHub/MADA/SETHLATTERRAQUELFRANCISCO-MADA-project/4 Results/Tables/ModelAIC2.rds</w:t>
+              <w:t xml:space="preserve">lmer_fit2_global</w:t>
+            </w:r>
+          </w:p>
+        </w:tc>
+        <w:tc>
+          <w:tcPr/>
+          <w:p>
+            <w:pPr>
+              <w:pStyle w:val="Compact"/>
+              <w:jc w:val="left"/>
+            </w:pPr>
+            <w:r>
+              <w:t xml:space="preserve">_lmerMod</w:t>
+            </w:r>
+          </w:p>
+        </w:tc>
+        <w:tc>
+          <w:tcPr/>
+          <w:p>
+            <w:pPr>
+              <w:pStyle w:val="Compact"/>
+              <w:jc w:val="right"/>
+            </w:pPr>
+            <w:r>
+              <w:t xml:space="preserve">0.2643531</w:t>
+            </w:r>
+          </w:p>
+        </w:tc>
+        <w:tc>
+          <w:tcPr/>
+          <w:p>
+            <w:pPr>
+              <w:pStyle w:val="Compact"/>
+              <w:jc w:val="right"/>
+            </w:pPr>
+            <w:r>
+              <w:t xml:space="preserve">1.0000000</w:t>
+            </w:r>
+          </w:p>
+        </w:tc>
+      </w:tr>
+      <w:tr>
+        <w:tc>
+          <w:tcPr/>
+          <w:p>
+            <w:pPr>
+              <w:pStyle w:val="Compact"/>
+              <w:jc w:val="left"/>
+            </w:pPr>
+            <w:r>
+              <w:t xml:space="preserve">lmer_fit2_2</w:t>
+            </w:r>
+          </w:p>
+        </w:tc>
+        <w:tc>
+          <w:tcPr/>
+          <w:p>
+            <w:pPr>
+              <w:pStyle w:val="Compact"/>
+              <w:jc w:val="left"/>
+            </w:pPr>
+            <w:r>
+              <w:t xml:space="preserve">_lmerMod</w:t>
+            </w:r>
+          </w:p>
+        </w:tc>
+        <w:tc>
+          <w:tcPr/>
+          <w:p>
+            <w:pPr>
+              <w:pStyle w:val="Compact"/>
+              <w:jc w:val="right"/>
+            </w:pPr>
+            <w:r>
+              <w:t xml:space="preserve">0.2283685</w:t>
+            </w:r>
+          </w:p>
+        </w:tc>
+        <w:tc>
+          <w:tcPr/>
+          <w:p>
+            <w:pPr>
+              <w:pStyle w:val="Compact"/>
+              <w:jc w:val="right"/>
+            </w:pPr>
+            <w:r>
+              <w:t xml:space="preserve">0.8638768</w:t>
+            </w:r>
+          </w:p>
+        </w:tc>
+      </w:tr>
+      <w:tr>
+        <w:tc>
+          <w:tcPr/>
+          <w:p>
+            <w:pPr>
+              <w:pStyle w:val="Compact"/>
+              <w:jc w:val="left"/>
+            </w:pPr>
+            <w:r>
+              <w:t xml:space="preserve">lmer_fit2_11</w:t>
+            </w:r>
+          </w:p>
+        </w:tc>
+        <w:tc>
+          <w:tcPr/>
+          <w:p>
+            <w:pPr>
+              <w:pStyle w:val="Compact"/>
+              <w:jc w:val="left"/>
+            </w:pPr>
+            <w:r>
+              <w:t xml:space="preserve">_lmerMod</w:t>
+            </w:r>
+          </w:p>
+        </w:tc>
+        <w:tc>
+          <w:tcPr/>
+          <w:p>
+            <w:pPr>
+              <w:pStyle w:val="Compact"/>
+              <w:jc w:val="right"/>
+            </w:pPr>
+            <w:r>
+              <w:t xml:space="preserve">0.1340166</w:t>
+            </w:r>
+          </w:p>
+        </w:tc>
+        <w:tc>
+          <w:tcPr/>
+          <w:p>
+            <w:pPr>
+              <w:pStyle w:val="Compact"/>
+              <w:jc w:val="right"/>
+            </w:pPr>
+            <w:r>
+              <w:t xml:space="preserve">0.5069607</w:t>
+            </w:r>
+          </w:p>
+        </w:tc>
+      </w:tr>
+      <w:tr>
+        <w:tc>
+          <w:tcPr/>
+          <w:p>
+            <w:pPr>
+              <w:pStyle w:val="Compact"/>
+              <w:jc w:val="left"/>
+            </w:pPr>
+            <w:r>
+              <w:t xml:space="preserve">lmer_fit2_12</w:t>
+            </w:r>
+          </w:p>
+        </w:tc>
+        <w:tc>
+          <w:tcPr/>
+          <w:p>
+            <w:pPr>
+              <w:pStyle w:val="Compact"/>
+              <w:jc w:val="left"/>
+            </w:pPr>
+            <w:r>
+              <w:t xml:space="preserve">_lmerMod</w:t>
+            </w:r>
+          </w:p>
+        </w:tc>
+        <w:tc>
+          <w:tcPr/>
+          <w:p>
+            <w:pPr>
+              <w:pStyle w:val="Compact"/>
+              <w:jc w:val="right"/>
+            </w:pPr>
+            <w:r>
+              <w:t xml:space="preserve">0.1128365</w:t>
+            </w:r>
+          </w:p>
+        </w:tc>
+        <w:tc>
+          <w:tcPr/>
+          <w:p>
+            <w:pPr>
+              <w:pStyle w:val="Compact"/>
+              <w:jc w:val="right"/>
+            </w:pPr>
+            <w:r>
+              <w:t xml:space="preserve">0.4268403</w:t>
+            </w:r>
+          </w:p>
+        </w:tc>
+      </w:tr>
+      <w:tr>
+        <w:tc>
+          <w:tcPr/>
+          <w:p>
+            <w:pPr>
+              <w:pStyle w:val="Compact"/>
+              <w:jc w:val="left"/>
+            </w:pPr>
+            <w:r>
+              <w:t xml:space="preserve">lmer_fit2_9</w:t>
+            </w:r>
+          </w:p>
+        </w:tc>
+        <w:tc>
+          <w:tcPr/>
+          <w:p>
+            <w:pPr>
+              <w:pStyle w:val="Compact"/>
+              <w:jc w:val="left"/>
+            </w:pPr>
+            <w:r>
+              <w:t xml:space="preserve">_lmerMod</w:t>
+            </w:r>
+          </w:p>
+        </w:tc>
+        <w:tc>
+          <w:tcPr/>
+          <w:p>
+            <w:pPr>
+              <w:pStyle w:val="Compact"/>
+              <w:jc w:val="right"/>
+            </w:pPr>
+            <w:r>
+              <w:t xml:space="preserve">0.1112876</w:t>
+            </w:r>
+          </w:p>
+        </w:tc>
+        <w:tc>
+          <w:tcPr/>
+          <w:p>
+            <w:pPr>
+              <w:pStyle w:val="Compact"/>
+              <w:jc w:val="right"/>
+            </w:pPr>
+            <w:r>
+              <w:t xml:space="preserve">0.4209809</w:t>
+            </w:r>
+          </w:p>
+        </w:tc>
+      </w:tr>
+      <w:tr>
+        <w:tc>
+          <w:tcPr/>
+          <w:p>
+            <w:pPr>
+              <w:pStyle w:val="Compact"/>
+              <w:jc w:val="left"/>
+            </w:pPr>
+            <w:r>
+              <w:t xml:space="preserve">lmer_fit2_10</w:t>
+            </w:r>
+          </w:p>
+        </w:tc>
+        <w:tc>
+          <w:tcPr/>
+          <w:p>
+            <w:pPr>
+              <w:pStyle w:val="Compact"/>
+              <w:jc w:val="left"/>
+            </w:pPr>
+            <w:r>
+              <w:t xml:space="preserve">_lmerMod</w:t>
+            </w:r>
+          </w:p>
+        </w:tc>
+        <w:tc>
+          <w:tcPr/>
+          <w:p>
+            <w:pPr>
+              <w:pStyle w:val="Compact"/>
+              <w:jc w:val="right"/>
+            </w:pPr>
+            <w:r>
+              <w:t xml:space="preserve">0.0818244</w:t>
+            </w:r>
+          </w:p>
+        </w:tc>
+        <w:tc>
+          <w:tcPr/>
+          <w:p>
+            <w:pPr>
+              <w:pStyle w:val="Compact"/>
+              <w:jc w:val="right"/>
+            </w:pPr>
+            <w:r>
+              <w:t xml:space="preserve">0.3095268</w:t>
+            </w:r>
+          </w:p>
+        </w:tc>
+      </w:tr>
+      <w:tr>
+        <w:tc>
+          <w:tcPr/>
+          <w:p>
+            <w:pPr>
+              <w:pStyle w:val="Compact"/>
+              <w:jc w:val="left"/>
+            </w:pPr>
+            <w:r>
+              <w:t xml:space="preserve">lmer_fit2_8</w:t>
+            </w:r>
+          </w:p>
+        </w:tc>
+        <w:tc>
+          <w:tcPr/>
+          <w:p>
+            <w:pPr>
+              <w:pStyle w:val="Compact"/>
+              <w:jc w:val="left"/>
+            </w:pPr>
+            <w:r>
+              <w:t xml:space="preserve">_lmerMod</w:t>
+            </w:r>
+          </w:p>
+        </w:tc>
+        <w:tc>
+          <w:tcPr/>
+          <w:p>
+            <w:pPr>
+              <w:pStyle w:val="Compact"/>
+              <w:jc w:val="right"/>
+            </w:pPr>
+            <w:r>
+              <w:t xml:space="preserve">0.0673134</w:t>
+            </w:r>
+          </w:p>
+        </w:tc>
+        <w:tc>
+          <w:tcPr/>
+          <w:p>
+            <w:pPr>
+              <w:pStyle w:val="Compact"/>
+              <w:jc w:val="right"/>
+            </w:pPr>
+            <w:r>
+              <w:t xml:space="preserve">0.2546344</w:t>
+            </w:r>
+          </w:p>
+        </w:tc>
+      </w:tr>
+      <w:tr>
+        <w:tc>
+          <w:tcPr/>
+          <w:p>
+            <w:pPr>
+              <w:pStyle w:val="Compact"/>
+              <w:jc w:val="left"/>
+            </w:pPr>
+            <w:r>
+              <w:t xml:space="preserve">lmer_fit2_5</w:t>
+            </w:r>
+          </w:p>
+        </w:tc>
+        <w:tc>
+          <w:tcPr/>
+          <w:p>
+            <w:pPr>
+              <w:pStyle w:val="Compact"/>
+              <w:jc w:val="left"/>
+            </w:pPr>
+            <w:r>
+              <w:t xml:space="preserve">_lmerMod</w:t>
+            </w:r>
+          </w:p>
+        </w:tc>
+        <w:tc>
+          <w:tcPr/>
+          <w:p>
+            <w:pPr>
+              <w:pStyle w:val="Compact"/>
+              <w:jc w:val="right"/>
+            </w:pPr>
+            <w:r>
+              <w:t xml:space="preserve">0.0000000</w:t>
+            </w:r>
+          </w:p>
+        </w:tc>
+        <w:tc>
+          <w:tcPr/>
+          <w:p>
+            <w:pPr>
+              <w:pStyle w:val="Compact"/>
+              <w:jc w:val="right"/>
+            </w:pPr>
+            <w:r>
+              <w:t xml:space="preserve">0.0000000</w:t>
+            </w:r>
+          </w:p>
+        </w:tc>
+      </w:tr>
+      <w:tr>
+        <w:tc>
+          <w:tcPr/>
+          <w:p>
+            <w:pPr>
+              <w:pStyle w:val="Compact"/>
+              <w:jc w:val="left"/>
+            </w:pPr>
+            <w:r>
+              <w:t xml:space="preserve">lmer_fit2_1</w:t>
+            </w:r>
+          </w:p>
+        </w:tc>
+        <w:tc>
+          <w:tcPr/>
+          <w:p>
+            <w:pPr>
+              <w:pStyle w:val="Compact"/>
+              <w:jc w:val="left"/>
+            </w:pPr>
+            <w:r>
+              <w:t xml:space="preserve">_lmerMod</w:t>
+            </w:r>
+          </w:p>
+        </w:tc>
+        <w:tc>
+          <w:tcPr/>
+          <w:p>
+            <w:pPr>
+              <w:pStyle w:val="Compact"/>
+              <w:jc w:val="right"/>
+            </w:pPr>
+            <w:r>
+              <w:t xml:space="preserve">0.0000000</w:t>
+            </w:r>
+          </w:p>
+        </w:tc>
+        <w:tc>
+          <w:tcPr/>
+          <w:p>
+            <w:pPr>
+              <w:pStyle w:val="Compact"/>
+              <w:jc w:val="right"/>
+            </w:pPr>
+            <w:r>
+              <w:t xml:space="preserve">0.0000000</w:t>
+            </w:r>
+          </w:p>
+        </w:tc>
+      </w:tr>
+      <w:tr>
+        <w:tc>
+          <w:tcPr/>
+          <w:p>
+            <w:pPr>
+              <w:pStyle w:val="Compact"/>
+              <w:jc w:val="left"/>
+            </w:pPr>
+            <w:r>
+              <w:t xml:space="preserve">lmer_fit2_6</w:t>
+            </w:r>
+          </w:p>
+        </w:tc>
+        <w:tc>
+          <w:tcPr/>
+          <w:p>
+            <w:pPr>
+              <w:pStyle w:val="Compact"/>
+              <w:jc w:val="left"/>
+            </w:pPr>
+            <w:r>
+              <w:t xml:space="preserve">_lmerMod</w:t>
+            </w:r>
+          </w:p>
+        </w:tc>
+        <w:tc>
+          <w:tcPr/>
+          <w:p>
+            <w:pPr>
+              <w:pStyle w:val="Compact"/>
+              <w:jc w:val="right"/>
+            </w:pPr>
+            <w:r>
+              <w:t xml:space="preserve">0.0000000</w:t>
+            </w:r>
+          </w:p>
+        </w:tc>
+        <w:tc>
+          <w:tcPr/>
+          <w:p>
+            <w:pPr>
+              <w:pStyle w:val="Compact"/>
+              <w:jc w:val="right"/>
+            </w:pPr>
+            <w:r>
+              <w:t xml:space="preserve">0.0000000</w:t>
+            </w:r>
+          </w:p>
+        </w:tc>
+      </w:tr>
+      <w:tr>
+        <w:tc>
+          <w:tcPr/>
+          <w:p>
+            <w:pPr>
+              <w:pStyle w:val="Compact"/>
+              <w:jc w:val="left"/>
+            </w:pPr>
+            <w:r>
+              <w:t xml:space="preserve">lmer_fit2_null</w:t>
+            </w:r>
+          </w:p>
+        </w:tc>
+        <w:tc>
+          <w:tcPr/>
+          <w:p>
+            <w:pPr>
+              <w:pStyle w:val="Compact"/>
+              <w:jc w:val="left"/>
+            </w:pPr>
+            <w:r>
+              <w:t xml:space="preserve">_lmerMod</w:t>
+            </w:r>
+          </w:p>
+        </w:tc>
+        <w:tc>
+          <w:tcPr/>
+          <w:p>
+            <w:pPr>
+              <w:pStyle w:val="Compact"/>
+              <w:jc w:val="right"/>
+            </w:pPr>
+            <w:r>
+              <w:t xml:space="preserve">0.0000000</w:t>
+            </w:r>
+          </w:p>
+        </w:tc>
+        <w:tc>
+          <w:tcPr/>
+          <w:p>
+            <w:pPr>
+              <w:pStyle w:val="Compact"/>
+              <w:jc w:val="right"/>
+            </w:pPr>
+            <w:r>
+              <w:t xml:space="preserve">0.0000000</w:t>
+            </w:r>
+          </w:p>
+        </w:tc>
+      </w:tr>
+      <w:tr>
+        <w:tc>
+          <w:tcPr/>
+          <w:p>
+            <w:pPr>
+              <w:pStyle w:val="Compact"/>
+              <w:jc w:val="left"/>
+            </w:pPr>
+            <w:r>
+              <w:t xml:space="preserve">lmer_fit2_3</w:t>
+            </w:r>
+          </w:p>
+        </w:tc>
+        <w:tc>
+          <w:tcPr/>
+          <w:p>
+            <w:pPr>
+              <w:pStyle w:val="Compact"/>
+              <w:jc w:val="left"/>
+            </w:pPr>
+            <w:r>
+              <w:t xml:space="preserve">_lmerMod</w:t>
+            </w:r>
+          </w:p>
+        </w:tc>
+        <w:tc>
+          <w:tcPr/>
+          <w:p>
+            <w:pPr>
+              <w:pStyle w:val="Compact"/>
+              <w:jc w:val="right"/>
+            </w:pPr>
+            <w:r>
+              <w:t xml:space="preserve">0.0000000</w:t>
+            </w:r>
+          </w:p>
+        </w:tc>
+        <w:tc>
+          <w:tcPr/>
+          <w:p>
+            <w:pPr>
+              <w:pStyle w:val="Compact"/>
+              <w:jc w:val="right"/>
+            </w:pPr>
+            <w:r>
+              <w:t xml:space="preserve">0.0000000</w:t>
+            </w:r>
+          </w:p>
+        </w:tc>
+      </w:tr>
+      <w:tr>
+        <w:tc>
+          <w:tcPr/>
+          <w:p>
+            <w:pPr>
+              <w:pStyle w:val="Compact"/>
+              <w:jc w:val="left"/>
+            </w:pPr>
+            <w:r>
+              <w:t xml:space="preserve">lmer_fit2_4</w:t>
+            </w:r>
+          </w:p>
+        </w:tc>
+        <w:tc>
+          <w:tcPr/>
+          <w:p>
+            <w:pPr>
+              <w:pStyle w:val="Compact"/>
+              <w:jc w:val="left"/>
+            </w:pPr>
+            <w:r>
+              <w:t xml:space="preserve">_lmerMod</w:t>
+            </w:r>
+          </w:p>
+        </w:tc>
+        <w:tc>
+          <w:tcPr/>
+          <w:p>
+            <w:pPr>
+              <w:pStyle w:val="Compact"/>
+              <w:jc w:val="right"/>
+            </w:pPr>
+            <w:r>
+              <w:t xml:space="preserve">0.0000000</w:t>
+            </w:r>
+          </w:p>
+        </w:tc>
+        <w:tc>
+          <w:tcPr/>
+          <w:p>
+            <w:pPr>
+              <w:pStyle w:val="Compact"/>
+              <w:jc w:val="right"/>
+            </w:pPr>
+            <w:r>
+              <w:t xml:space="preserve">0.0000000</w:t>
+            </w:r>
+          </w:p>
+        </w:tc>
+      </w:tr>
+      <w:tr>
+        <w:tc>
+          <w:tcPr/>
+          <w:p>
+            <w:pPr>
+              <w:pStyle w:val="Compact"/>
+              <w:jc w:val="left"/>
+            </w:pPr>
+            <w:r>
+              <w:t xml:space="preserve">lmer_fit2_7</w:t>
+            </w:r>
+          </w:p>
+        </w:tc>
+        <w:tc>
+          <w:tcPr/>
+          <w:p>
+            <w:pPr>
+              <w:pStyle w:val="Compact"/>
+              <w:jc w:val="left"/>
+            </w:pPr>
+            <w:r>
+              <w:t xml:space="preserve">_lmerMod</w:t>
+            </w:r>
+          </w:p>
+        </w:tc>
+        <w:tc>
+          <w:tcPr/>
+          <w:p>
+            <w:pPr>
+              <w:pStyle w:val="Compact"/>
+              <w:jc w:val="right"/>
+            </w:pPr>
+            <w:r>
+              <w:t xml:space="preserve">0.0000000</w:t>
+            </w:r>
+          </w:p>
+        </w:tc>
+        <w:tc>
+          <w:tcPr/>
+          <w:p>
+            <w:pPr>
+              <w:pStyle w:val="Compact"/>
+              <w:jc w:val="right"/>
+            </w:pPr>
+            <w:r>
+              <w:t xml:space="preserve">0.0000000</w:t>
             </w:r>
           </w:p>
         </w:tc>

</xml_diff>

<commit_message>
Images, Manuscript Edits, etc
Take 1
</commit_message>
<xml_diff>
--- a/5 Manuscript/manuscript/Manuscript.docx
+++ b/5 Manuscript/manuscript/Manuscript.docx
@@ -205,7 +205,7 @@
         <w:pStyle w:val="Date"/>
       </w:pPr>
       <w:r>
-        <w:t xml:space="preserve">4/8/23</w:t>
+        <w:t xml:space="preserve">4/24/23</w:t>
       </w:r>
     </w:p>
     <w:bookmarkStart w:id="20" w:name="highlights"/>
@@ -285,7 +285,7 @@
       </w:r>
     </w:p>
     <w:bookmarkEnd w:id="21"/>
-    <w:bookmarkStart w:id="24" w:name="introduction"/>
+    <w:bookmarkStart w:id="25" w:name="introduction"/>
     <w:p>
       <w:pPr>
         <w:pStyle w:val="Heading1"/>
@@ -294,13 +294,13 @@
         <w:t xml:space="preserve">3. Introduction</w:t>
       </w:r>
     </w:p>
-    <w:bookmarkStart w:id="22" w:name="Xc880a54b4ef170513d3c4eaf4a75adfddc85223"/>
+    <w:bookmarkStart w:id="22" w:name="general-background-information"/>
     <w:p>
       <w:pPr>
         <w:pStyle w:val="Heading2"/>
       </w:pPr>
       <w:r>
-        <w:t xml:space="preserve">3.1 General Background Information (WILL FIGHT WITH BIBTEX TOMORROW)</w:t>
+        <w:t xml:space="preserve">3.1 General Background Information</w:t>
       </w:r>
     </w:p>
     <w:p>
@@ -569,13 +569,13 @@
       </w:r>
     </w:p>
     <w:bookmarkEnd w:id="22"/>
-    <w:bookmarkStart w:id="23" w:name="questionshypotheses-to-be-addressed"/>
+    <w:bookmarkStart w:id="23" w:name="objective"/>
     <w:p>
       <w:pPr>
         <w:pStyle w:val="Heading2"/>
       </w:pPr>
       <w:r>
-        <w:t xml:space="preserve">3.2 Questions/Hypotheses to be addressed</w:t>
+        <w:t xml:space="preserve">3.2 Objective</w:t>
       </w:r>
     </w:p>
     <w:p>
@@ -583,7 +583,25 @@
         <w:pStyle w:val="FirstParagraph"/>
       </w:pPr>
       <w:r>
-        <w:t xml:space="preserve">Does landfill use by storks increase the likelihood of carrying Antimicrobial resistance (AMR) genes and resistance gene burden?.</w:t>
+        <w:t xml:space="preserve">Evaluate both antimicrobial gene resistence diversity and burden in white storks that utilize landfills and natural areas over the breeding season of years 2020 to 2021.</w:t>
+      </w:r>
+    </w:p>
+    <w:bookmarkEnd w:id="23"/>
+    <w:bookmarkStart w:id="24" w:name="hypotheses"/>
+    <w:p>
+      <w:pPr>
+        <w:pStyle w:val="Heading2"/>
+      </w:pPr>
+      <w:r>
+        <w:t xml:space="preserve">3.3 Hypotheses</w:t>
+      </w:r>
+    </w:p>
+    <w:p>
+      <w:pPr>
+        <w:pStyle w:val="FirstParagraph"/>
+      </w:pPr>
+      <w:r>
+        <w:t xml:space="preserve">Increased landfill use will increase both the diversity and burden of antimicrobial resistance genes in white stork.</w:t>
       </w:r>
     </w:p>
     <w:p>
@@ -591,23 +609,7 @@
         <w:pStyle w:val="BodyText"/>
       </w:pPr>
       <w:r>
-        <w:t xml:space="preserve">Stork that visit the landfill more often will have a higher likelihood of carrying AMR genes and have a higher burden of AMR genes.</w:t>
-      </w:r>
-    </w:p>
-    <w:p>
-      <w:pPr>
-        <w:pStyle w:val="BodyText"/>
-      </w:pPr>
-      <w:r>
-        <w:t xml:space="preserve">Is nest success related to AMR gene burden and multi-drug resistance (i.e., resistance to 3 or more drug classes)?</w:t>
-      </w:r>
-    </w:p>
-    <w:p>
-      <w:pPr>
-        <w:pStyle w:val="BodyText"/>
-      </w:pPr>
-      <w:r>
-        <w:t xml:space="preserve">Stork with more AMR gene burdens and multi-drug resistance will have lower nest success.</w:t>
+        <w:t xml:space="preserve">Nest success will be negatively affected by antimicrobial gene burden and multi-drug resistance (i.e., resistance to 3 or more drug classes).</w:t>
       </w:r>
     </w:p>
     <w:p>
@@ -615,9 +617,9 @@
         <w:br w:type="page"/>
       </w:r>
     </w:p>
-    <w:bookmarkEnd w:id="23"/>
     <w:bookmarkEnd w:id="24"/>
-    <w:bookmarkStart w:id="32" w:name="methods"/>
+    <w:bookmarkEnd w:id="25"/>
+    <w:bookmarkStart w:id="33" w:name="methods"/>
     <w:p>
       <w:pPr>
         <w:pStyle w:val="Heading1"/>
@@ -626,7 +628,7 @@
         <w:t xml:space="preserve">4. Methods</w:t>
       </w:r>
     </w:p>
-    <w:bookmarkStart w:id="28" w:name="data-aquisition"/>
+    <w:bookmarkStart w:id="29" w:name="data-aquisition"/>
     <w:p>
       <w:pPr>
         <w:pStyle w:val="Heading2"/>
@@ -635,7 +637,7 @@
         <w:t xml:space="preserve">4.1 Data aquisition</w:t>
       </w:r>
     </w:p>
-    <w:bookmarkStart w:id="25" w:name="description-of-data-and-data-source"/>
+    <w:bookmarkStart w:id="26" w:name="description-of-data-and-data-source"/>
     <w:p>
       <w:pPr>
         <w:pStyle w:val="Heading3"/>
@@ -652,8 +654,8 @@
         <w:t xml:space="preserve">We have 126 observations taken over a period of 2 years. We are evaluating for the presence and burden of antimicrobial resistance genes in white stork feces. Codebook is a WIP located in raw data folder.</w:t>
       </w:r>
     </w:p>
-    <w:bookmarkEnd w:id="25"/>
-    <w:bookmarkStart w:id="26" w:name="experimental-design"/>
+    <w:bookmarkEnd w:id="26"/>
+    <w:bookmarkStart w:id="27" w:name="experimental-design"/>
     <w:p>
       <w:pPr>
         <w:pStyle w:val="Heading3"/>
@@ -741,8 +743,8 @@
         <w:t xml:space="preserve">: All animal handling was authorized by Cumunidad de Madrid: Consejeria de Medio Ambiente, Administracion Local y Ordenacion de Territorio. The permit number is D.N.I. nº 07.239.972-D.</w:t>
       </w:r>
     </w:p>
-    <w:bookmarkEnd w:id="26"/>
-    <w:bookmarkStart w:id="27" w:name="molecular-analysis-of-args"/>
+    <w:bookmarkEnd w:id="27"/>
+    <w:bookmarkStart w:id="28" w:name="molecular-analysis-of-args"/>
     <w:p>
       <w:pPr>
         <w:pStyle w:val="Heading3"/>
@@ -795,15 +797,15 @@
         <w:t xml:space="preserve">.</w:t>
       </w:r>
     </w:p>
-    <w:bookmarkEnd w:id="27"/>
     <w:bookmarkEnd w:id="28"/>
-    <w:bookmarkStart w:id="31" w:name="X273d7cdd272a73341e0d24fca9a9ad40dc55bda"/>
+    <w:bookmarkEnd w:id="29"/>
+    <w:bookmarkStart w:id="32" w:name="data-import-and-cleaning"/>
     <w:p>
       <w:pPr>
         <w:pStyle w:val="Heading2"/>
       </w:pPr>
       <w:r>
-        <w:t xml:space="preserve">4.2 Data import and cleaning (Reference file and give details HERE. Reference a ReadME/doc here)</w:t>
+        <w:t xml:space="preserve">4.2 Data import and cleaning</w:t>
       </w:r>
     </w:p>
     <w:p>
@@ -811,122 +813,42 @@
         <w:pStyle w:val="FirstParagraph"/>
       </w:pPr>
       <w:r>
-        <w:rPr>
-          <w:iCs/>
-          <w:i/>
-        </w:rPr>
-        <w:t xml:space="preserve">Write code that reads in the file and cleans it so it’s ready for analysis. Since this will be fairly long code for most datasets, it might be a good idea to have it in one or several R scripts. If that is the case, explain here briefly what kind of cleaning/processing you do, and provide more details and well documented code somewhere (e.g. as supplement in a paper). All materials, including files that contain code, should be commented well so everyone can follow along.</w:t>
-      </w:r>
-    </w:p>
-    <w:p>
-      <w:pPr>
-        <w:pStyle w:val="SourceCode"/>
-      </w:pPr>
-      <w:r>
-        <w:rPr>
-          <w:rStyle w:val="FunctionTok"/>
-        </w:rPr>
-        <w:t xml:space="preserve">library</w:t>
-      </w:r>
-      <w:r>
-        <w:rPr>
-          <w:rStyle w:val="NormalTok"/>
-        </w:rPr>
-        <w:t xml:space="preserve">(tidyverse)</w:t>
-      </w:r>
-    </w:p>
-    <w:p>
-      <w:pPr>
-        <w:pStyle w:val="SourceCode"/>
-      </w:pPr>
-      <w:r>
-        <w:rPr>
-          <w:rStyle w:val="VerbatimChar"/>
-        </w:rPr>
-        <w:t xml:space="preserve">── Attaching packages ─────────────────────────────────────── tidyverse 1.3.2 ──</w:t>
-      </w:r>
-      <w:r>
-        <w:br/>
-      </w:r>
-      <w:r>
-        <w:rPr>
-          <w:rStyle w:val="VerbatimChar"/>
-        </w:rPr>
-        <w:t xml:space="preserve">✔ ggplot2 3.4.0      ✔ purrr   1.0.1 </w:t>
-      </w:r>
-      <w:r>
-        <w:br/>
-      </w:r>
-      <w:r>
-        <w:rPr>
-          <w:rStyle w:val="VerbatimChar"/>
-        </w:rPr>
-        <w:t xml:space="preserve">✔ tibble  3.1.8      ✔ dplyr   1.0.10</w:t>
-      </w:r>
-      <w:r>
-        <w:br/>
-      </w:r>
-      <w:r>
-        <w:rPr>
-          <w:rStyle w:val="VerbatimChar"/>
-        </w:rPr>
-        <w:t xml:space="preserve">✔ tidyr   1.2.1      ✔ stringr 1.5.0 </w:t>
-      </w:r>
-      <w:r>
-        <w:br/>
-      </w:r>
-      <w:r>
-        <w:rPr>
-          <w:rStyle w:val="VerbatimChar"/>
-        </w:rPr>
-        <w:t xml:space="preserve">✔ readr   2.1.3      ✔ forcats 0.5.2 </w:t>
-      </w:r>
-      <w:r>
-        <w:br/>
-      </w:r>
-      <w:r>
-        <w:rPr>
-          <w:rStyle w:val="VerbatimChar"/>
-        </w:rPr>
-        <w:t xml:space="preserve">── Conflicts ────────────────────────────────────────── tidyverse_conflicts() ──</w:t>
-      </w:r>
-      <w:r>
-        <w:br/>
-      </w:r>
-      <w:r>
-        <w:rPr>
-          <w:rStyle w:val="VerbatimChar"/>
-        </w:rPr>
-        <w:t xml:space="preserve">✖ dplyr::filter() masks stats::filter()</w:t>
-      </w:r>
-      <w:r>
-        <w:br/>
-      </w:r>
-      <w:r>
-        <w:rPr>
-          <w:rStyle w:val="VerbatimChar"/>
-        </w:rPr>
-        <w:t xml:space="preserve">✖ dplyr::lag()    masks stats::lag()</w:t>
-      </w:r>
-    </w:p>
-    <w:p>
-      <w:pPr>
-        <w:pStyle w:val="SourceCode"/>
-      </w:pPr>
-      <w:r>
-        <w:rPr>
-          <w:rStyle w:val="FunctionTok"/>
-        </w:rPr>
-        <w:t xml:space="preserve">library</w:t>
-      </w:r>
-      <w:r>
-        <w:rPr>
-          <w:rStyle w:val="NormalTok"/>
-        </w:rPr>
-        <w:t xml:space="preserve">(here)</w:t>
-      </w:r>
-    </w:p>
-    <w:bookmarkStart w:id="30" w:name="statistical-analysis"/>
+        <w:t xml:space="preserve">Raw data was collected during both field seasons (2020 and 2021) and maintained on an excel file. This excel file was amended in 2021 to include the laboratory results from the AMR qPCR. The raw excel file can be found in the</w:t>
+      </w:r>
+      <w:r>
+        <w:t xml:space="preserve"> </w:t>
+      </w:r>
+      <w:r>
+        <w:t xml:space="preserve">“</w:t>
+      </w:r>
+      <w:r>
+        <w:t xml:space="preserve">1 Data Cleaning Script</w:t>
+      </w:r>
+      <w:r>
+        <w:t xml:space="preserve">”</w:t>
+      </w:r>
+      <w:r>
+        <w:t xml:space="preserve"> </w:t>
+      </w:r>
+      <w:r>
+        <w:t xml:space="preserve">folder in this</w:t>
+      </w:r>
+      <w:r>
+        <w:t xml:space="preserve"> </w:t>
+      </w:r>
+      <w:hyperlink r:id="rId30">
+        <w:r>
+          <w:rPr>
+            <w:rStyle w:val="Hyperlink"/>
+          </w:rPr>
+          <w:t xml:space="preserve">projects repository</w:t>
+        </w:r>
+      </w:hyperlink>
+      <w:r>
+        <w:t xml:space="preserve">. Cleaned data was evaluated for normality and each variable was standardized and checked correlative relationships. All variables were kept as they did not appear strongly correlated.</w:t>
+      </w:r>
+    </w:p>
+    <w:bookmarkStart w:id="31" w:name="statistical-analysis"/>
     <w:p>
       <w:pPr>
         <w:pStyle w:val="Heading3"/>
@@ -995,25 +917,15 @@
         <w:t xml:space="preserve">All models were constructed with only 2021 data, as the COVID-19 pandemic prohibited the collection of LUI data in 2020. Models were built and fitted to data using the statistical package tidymodels in Program R (R version 4.2.1, www.r-project.org).</w:t>
       </w:r>
     </w:p>
-    <w:bookmarkStart w:id="29" w:name="Xdeed5110a01d4a827e1dff410c611a3308fbb61"/>
-    <w:p>
-      <w:pPr>
-        <w:pStyle w:val="Heading4"/>
-      </w:pPr>
-      <w:r>
-        <w:t xml:space="preserve">4.2.1.1 (Note: still trying to figure out how to do this with the performance package) We evaluated model fit for all models using Akaike Information Criterion scores adjusted for small sample sizes (AICc: Burnham and Anderson, 2002). The best fit model was selected by having a ΔAICc &lt; 2._</w:t>
-      </w:r>
-    </w:p>
     <w:p>
       <w:r>
         <w:br w:type="page"/>
       </w:r>
     </w:p>
-    <w:bookmarkEnd w:id="29"/>
-    <w:bookmarkEnd w:id="30"/>
     <w:bookmarkEnd w:id="31"/>
     <w:bookmarkEnd w:id="32"/>
-    <w:bookmarkStart w:id="46" w:name="results"/>
+    <w:bookmarkEnd w:id="33"/>
+    <w:bookmarkStart w:id="53" w:name="results"/>
     <w:p>
       <w:pPr>
         <w:pStyle w:val="Heading1"/>
@@ -1022,13 +934,13 @@
         <w:t xml:space="preserve">5. Results</w:t>
       </w:r>
     </w:p>
-    <w:bookmarkStart w:id="34" w:name="X3ecbe87f6de817bd313491f79ddfff00a36fcdb"/>
+    <w:bookmarkStart w:id="43" w:name="exploratorydescriptive-analysis"/>
     <w:p>
       <w:pPr>
         <w:pStyle w:val="Heading2"/>
       </w:pPr>
       <w:r>
-        <w:t xml:space="preserve">5.1 Exploratory/Descriptive analysis (SUMMARY STATS IN EXPLORATION FILE TBD -&gt; Burden/MDR associated with each class. summary table? with actual summary stats)</w:t>
+        <w:t xml:space="preserve">5.1 Exploratory/Descriptive analysis</w:t>
       </w:r>
     </w:p>
     <w:p>
@@ -1036,210 +948,7 @@
         <w:pStyle w:val="FirstParagraph"/>
       </w:pPr>
       <w:r>
-        <w:rPr>
-          <w:iCs/>
-          <w:i/>
-        </w:rPr>
-        <w:t xml:space="preserve">Use a combination of text/tables/figures to explore and describe your data. Show the most important descriptive results here. Additional ones should go in the supplement. Even more can be in the R and Quarto files that are part of your project.</w:t>
-      </w:r>
-    </w:p>
-    <w:p>
-      <w:pPr>
-        <w:pStyle w:val="BodyText"/>
-      </w:pPr>
-      <w:r>
-        <w:rPr>
-          <w:bCs/>
-          <w:b/>
-        </w:rPr>
-        <w:t xml:space="preserve">?@tbl-summarytable</w:t>
-      </w:r>
-      <w:r>
-        <w:t xml:space="preserve"> </w:t>
-      </w:r>
-      <w:r>
-        <w:t xml:space="preserve">shows a summary of the data.</w:t>
-      </w:r>
-    </w:p>
-    <w:p>
-      <w:pPr>
-        <w:pStyle w:val="BodyText"/>
-      </w:pPr>
-      <w:r>
-        <w:t xml:space="preserve">Note the loading of the data providing a</w:t>
-      </w:r>
-      <w:r>
-        <w:t xml:space="preserve"> </w:t>
-      </w:r>
-      <w:r>
-        <w:rPr>
-          <w:bCs/>
-          <w:b/>
-        </w:rPr>
-        <w:t xml:space="preserve">relative</w:t>
-      </w:r>
-      <w:r>
-        <w:t xml:space="preserve"> </w:t>
-      </w:r>
-      <w:r>
-        <w:t xml:space="preserve">path using the</w:t>
-      </w:r>
-      <w:r>
-        <w:t xml:space="preserve"> </w:t>
-      </w:r>
-      <w:r>
-        <w:rPr>
-          <w:rStyle w:val="VerbatimChar"/>
-        </w:rPr>
-        <w:t xml:space="preserve">../../</w:t>
-      </w:r>
-      <w:r>
-        <w:t xml:space="preserve"> </w:t>
-      </w:r>
-      <w:r>
-        <w:t xml:space="preserve">notation. (Two dots means a folder up). You never want to specify an</w:t>
-      </w:r>
-      <w:r>
-        <w:t xml:space="preserve"> </w:t>
-      </w:r>
-      <w:r>
-        <w:rPr>
-          <w:bCs/>
-          <w:b/>
-        </w:rPr>
-        <w:t xml:space="preserve">absolute</w:t>
-      </w:r>
-      <w:r>
-        <w:t xml:space="preserve"> </w:t>
-      </w:r>
-      <w:r>
-        <w:t xml:space="preserve">path like</w:t>
-      </w:r>
-      <w:r>
-        <w:t xml:space="preserve"> </w:t>
-      </w:r>
-      <w:r>
-        <w:rPr>
-          <w:rStyle w:val="VerbatimChar"/>
-        </w:rPr>
-        <w:t xml:space="preserve">C:\ahandel\myproject\results\</w:t>
-      </w:r>
-      <w:r>
-        <w:t xml:space="preserve"> </w:t>
-      </w:r>
-      <w:r>
-        <w:t xml:space="preserve">because if you share this with someone, it won’t work for them since they don’t have that path. You can also use the</w:t>
-      </w:r>
-      <w:r>
-        <w:t xml:space="preserve"> </w:t>
-      </w:r>
-      <w:r>
-        <w:rPr>
-          <w:rStyle w:val="VerbatimChar"/>
-        </w:rPr>
-        <w:t xml:space="preserve">here</w:t>
-      </w:r>
-      <w:r>
-        <w:t xml:space="preserve"> </w:t>
-      </w:r>
-      <w:r>
-        <w:t xml:space="preserve">R package to create paths. See examples of that below.</w:t>
-      </w:r>
-    </w:p>
-    <w:bookmarkStart w:id="33" w:name="tbl-summarytable"/>
-    <w:p>
-      <w:pPr>
-        <w:pStyle w:val="BodyText"/>
-      </w:pPr>
-      <w:r>
-        <w:rPr>
-          <w:bCs/>
-          <w:b/>
-        </w:rPr>
-        <w:t xml:space="preserve">?(caption)</w:t>
-      </w:r>
-    </w:p>
-    <w:bookmarkEnd w:id="33"/>
-    <w:bookmarkEnd w:id="34"/>
-    <w:bookmarkStart w:id="43" w:name="basic-statistical-analysis"/>
-    <w:p>
-      <w:pPr>
-        <w:pStyle w:val="Heading2"/>
-      </w:pPr>
-      <w:r>
-        <w:t xml:space="preserve">5.2 Basic statistical analysis</w:t>
-      </w:r>
-    </w:p>
-    <w:p>
-      <w:pPr>
-        <w:pStyle w:val="FirstParagraph"/>
-      </w:pPr>
-      <w:r>
-        <w:rPr>
-          <w:iCs/>
-          <w:i/>
-        </w:rPr>
-        <w:t xml:space="preserve">To get some further insight into your data, if reasonable you could compute simple statistics (e.g. simple models with 1 predictor) to look for associations between your outcome(s) and each individual predictor variable. Though note that unless you pre-specified the outcome and main exposure, any</w:t>
-      </w:r>
-      <w:r>
-        <w:rPr>
-          <w:iCs/>
-          <w:i/>
-        </w:rPr>
-        <w:t xml:space="preserve"> </w:t>
-      </w:r>
-      <w:r>
-        <w:rPr>
-          <w:iCs/>
-          <w:i/>
-        </w:rPr>
-        <w:t xml:space="preserve">“</w:t>
-      </w:r>
-      <w:r>
-        <w:rPr>
-          <w:iCs/>
-          <w:i/>
-        </w:rPr>
-        <w:t xml:space="preserve">p&lt;0.05 means statistical significance</w:t>
-      </w:r>
-      <w:r>
-        <w:rPr>
-          <w:iCs/>
-          <w:i/>
-        </w:rPr>
-        <w:t xml:space="preserve">”</w:t>
-      </w:r>
-      <w:r>
-        <w:rPr>
-          <w:iCs/>
-          <w:i/>
-        </w:rPr>
-        <w:t xml:space="preserve"> </w:t>
-      </w:r>
-      <w:r>
-        <w:rPr>
-          <w:iCs/>
-          <w:i/>
-        </w:rPr>
-        <w:t xml:space="preserve">interpretation is not valid.</w:t>
-      </w:r>
-    </w:p>
-    <w:p>
-      <w:pPr>
-        <w:pStyle w:val="BodyText"/>
-      </w:pPr>
-      <w:r>
-        <w:rPr>
-          <w:bCs/>
-          <w:b/>
-        </w:rPr>
-        <w:t xml:space="preserve">?@fig-result</w:t>
-      </w:r>
-      <w:r>
-        <w:t xml:space="preserve"> </w:t>
-      </w:r>
-      <w:r>
-        <w:t xml:space="preserve">shows a scatterplot figure produced by one of the R scripts.</w:t>
+        <w:t xml:space="preserve">Cleaned data was then visually explored to evaluate trends. Notably, it did not seem to appear that multi-drug resistance played a factor in nest success (Figure 2). However, sampling periods did appear important to the amount of ARG burden found in white stork feces (Figure 3). The most notable trend in the data however, was the appearance that multi-drug resistence in fact declined with the increase of landfill use by the adult white storks (Figure 4).</w:t>
       </w:r>
     </w:p>
     <w:tbl>
@@ -1254,7 +963,6 @@
       <w:tr>
         <w:tc>
           <w:tcPr/>
-          <w:bookmarkStart w:id="38" w:name="fig-result-1"/>
           <w:p>
             <w:pPr>
               <w:pStyle w:val="Figure"/>
@@ -1263,20 +971,20 @@
             <w:r>
               <w:drawing>
                 <wp:inline>
-                  <wp:extent cx="5334000" cy="3807460"/>
+                  <wp:extent cx="3810000" cy="2540000"/>
                   <wp:effectExtent b="0" l="0" r="0" t="0"/>
-                  <wp:docPr descr="" title="" id="36" name="Picture"/>
+                  <wp:docPr descr="" title="" id="35" name="Picture"/>
                   <a:graphic>
                     <a:graphicData uri="http://schemas.openxmlformats.org/drawingml/2006/picture">
                       <pic:pic>
                         <pic:nvPicPr>
-                          <pic:cNvPr descr="../../3%20Analysis%20Scripts/LUIvsBurden_LME.tiff" id="37" name="Picture"/>
+                          <pic:cNvPr descr="Images/Prelim_LUIvsNS.tiff" id="36" name="Picture"/>
                           <pic:cNvPicPr>
                             <a:picLocks noChangeArrowheads="1" noChangeAspect="1"/>
                           </pic:cNvPicPr>
                         </pic:nvPicPr>
                         <pic:blipFill>
-                          <a:blip r:embed="rId35"/>
+                          <a:blip r:embed="rId34"/>
                           <a:stretch>
                             <a:fillRect/>
                           </a:stretch>
@@ -1284,7 +992,7 @@
                         <pic:spPr bwMode="auto">
                           <a:xfrm>
                             <a:off x="0" y="0"/>
-                            <a:ext cx="5334000" cy="3807460"/>
+                            <a:ext cx="3810000" cy="2540000"/>
                           </a:xfrm>
                           <a:prstGeom prst="rect">
                             <a:avLst/>
@@ -1313,13 +1021,20 @@
               <w:pStyle w:val="ImageCaption"/>
             </w:pPr>
             <w:r>
-              <w:t xml:space="preserve">Figure 1: Linear Mixed Model Output with 95% CI.</w:t>
-            </w:r>
-          </w:p>
-          <w:bookmarkEnd w:id="38"/>
+              <w:t xml:space="preserve">Figure 2: Multi-drug resistance and nest success (i.e., number of chicks fledged) for each nest during the 2020 and 2021 white stork breeding seasons.</w:t>
+            </w:r>
+          </w:p>
         </w:tc>
       </w:tr>
     </w:tbl>
+    <w:p>
+      <w:pPr>
+        <w:pStyle w:val="BodyText"/>
+      </w:pPr>
+      <w:r>
+        <w:t xml:space="preserve"> </w:t>
+      </w:r>
+    </w:p>
     <w:tbl>
       <w:tblPr>
         <w:tblStyle w:val="Table"/>
@@ -1332,7 +1047,6 @@
       <w:tr>
         <w:tc>
           <w:tcPr/>
-          <w:bookmarkStart w:id="42" w:name="fig-result-2"/>
           <w:p>
             <w:pPr>
               <w:pStyle w:val="Figure"/>
@@ -1341,20 +1055,20 @@
             <w:r>
               <w:drawing>
                 <wp:inline>
-                  <wp:extent cx="5334000" cy="5334000"/>
+                  <wp:extent cx="3810000" cy="2540000"/>
                   <wp:effectExtent b="0" l="0" r="0" t="0"/>
-                  <wp:docPr descr="" title="" id="40" name="Picture"/>
+                  <wp:docPr descr="" title="" id="38" name="Picture"/>
                   <a:graphic>
                     <a:graphicData uri="http://schemas.openxmlformats.org/drawingml/2006/picture">
                       <pic:pic>
                         <pic:nvPicPr>
-                          <pic:cNvPr descr="../../3%20Analysis%20Scripts/LUIvsMDR_LME.tiff" id="41" name="Picture"/>
+                          <pic:cNvPr descr="Images/Prelim_BurdenvsSamp.tiff" id="39" name="Picture"/>
                           <pic:cNvPicPr>
                             <a:picLocks noChangeArrowheads="1" noChangeAspect="1"/>
                           </pic:cNvPicPr>
                         </pic:nvPicPr>
                         <pic:blipFill>
-                          <a:blip r:embed="rId39"/>
+                          <a:blip r:embed="rId37"/>
                           <a:stretch>
                             <a:fillRect/>
                           </a:stretch>
@@ -1362,7 +1076,7 @@
                         <pic:spPr bwMode="auto">
                           <a:xfrm>
                             <a:off x="0" y="0"/>
-                            <a:ext cx="5334000" cy="5334000"/>
+                            <a:ext cx="3810000" cy="2540000"/>
                           </a:xfrm>
                           <a:prstGeom prst="rect">
                             <a:avLst/>
@@ -1391,21 +1105,104 @@
               <w:pStyle w:val="ImageCaption"/>
             </w:pPr>
             <w:r>
-              <w:t xml:space="preserve">Figure 2: Linear Mixed Model Output with 95% CI.</w:t>
-            </w:r>
-          </w:p>
-          <w:bookmarkEnd w:id="42"/>
+              <w:t xml:space="preserve">Figure 3: Antimicrobial Drug Resistence burden across all three sampling periods during the 2020 and 2021 white stork breeding seasons.</w:t>
+            </w:r>
+          </w:p>
+        </w:tc>
+      </w:tr>
+    </w:tbl>
+    <w:p>
+      <w:pPr>
+        <w:pStyle w:val="BodyText"/>
+      </w:pPr>
+      <w:r>
+        <w:t xml:space="preserve"> </w:t>
+      </w:r>
+    </w:p>
+    <w:tbl>
+      <w:tblPr>
+        <w:tblStyle w:val="Table"/>
+        <w:tblW w:type="pct" w:w="5000"/>
+        <w:tblLook w:firstRow="0" w:lastRow="0" w:firstColumn="0" w:lastColumn="0" w:noHBand="0" w:noVBand="0" w:val="0000"/>
+      </w:tblPr>
+      <w:tblGrid>
+        <w:gridCol w:w="7920"/>
+      </w:tblGrid>
+      <w:tr>
+        <w:tc>
+          <w:tcPr/>
+          <w:p>
+            <w:pPr>
+              <w:pStyle w:val="Figure"/>
+              <w:jc w:val="center"/>
+            </w:pPr>
+            <w:r>
+              <w:drawing>
+                <wp:inline>
+                  <wp:extent cx="3810000" cy="2540000"/>
+                  <wp:effectExtent b="0" l="0" r="0" t="0"/>
+                  <wp:docPr descr="" title="" id="41" name="Picture"/>
+                  <a:graphic>
+                    <a:graphicData uri="http://schemas.openxmlformats.org/drawingml/2006/picture">
+                      <pic:pic>
+                        <pic:nvPicPr>
+                          <pic:cNvPr descr="Images/Prelim_LUIvsMD.tiff" id="42" name="Picture"/>
+                          <pic:cNvPicPr>
+                            <a:picLocks noChangeArrowheads="1" noChangeAspect="1"/>
+                          </pic:cNvPicPr>
+                        </pic:nvPicPr>
+                        <pic:blipFill>
+                          <a:blip r:embed="rId40"/>
+                          <a:stretch>
+                            <a:fillRect/>
+                          </a:stretch>
+                        </pic:blipFill>
+                        <pic:spPr bwMode="auto">
+                          <a:xfrm>
+                            <a:off x="0" y="0"/>
+                            <a:ext cx="3810000" cy="2540000"/>
+                          </a:xfrm>
+                          <a:prstGeom prst="rect">
+                            <a:avLst/>
+                          </a:prstGeom>
+                          <a:noFill/>
+                          <a:ln w="9525">
+                            <a:noFill/>
+                            <a:headEnd/>
+                            <a:tailEnd/>
+                          </a:ln>
+                        </pic:spPr>
+                      </pic:pic>
+                    </a:graphicData>
+                  </a:graphic>
+                </wp:inline>
+              </w:drawing>
+            </w:r>
+          </w:p>
+          <w:p>
+            <w:pPr>
+              <w:jc w:val="center"/>
+            </w:pPr>
+            <w:pPr>
+              <w:jc w:val="start"/>
+              <w:spacing w:before="200"/>
+              <w:pStyle w:val="ImageCaption"/>
+            </w:pPr>
+            <w:r>
+              <w:t xml:space="preserve">Figure 4: Multi-drug resistance and Landfill Use Index for each nest during the 2020 and 2021 white stork breeding seasons.</w:t>
+            </w:r>
+          </w:p>
         </w:tc>
       </w:tr>
     </w:tbl>
     <w:bookmarkEnd w:id="43"/>
-    <w:bookmarkStart w:id="45" w:name="full-analysis"/>
+    <w:bookmarkStart w:id="44" w:name="basic-statistical-analysis"/>
     <w:p>
       <w:pPr>
         <w:pStyle w:val="Heading2"/>
       </w:pPr>
       <w:r>
-        <w:t xml:space="preserve">5.3 Full analysis</w:t>
+        <w:t xml:space="preserve">5.2 Basic statistical analysis</w:t>
       </w:r>
     </w:p>
     <w:p>
@@ -1417,171 +1214,154 @@
           <w:iCs/>
           <w:i/>
         </w:rPr>
-        <w:t xml:space="preserve">Use one or several suitable statistical/machine learning methods to analyze your data and to produce meaningful figures, tables, etc. This might again be code that is best placed in one or several separate R scripts that need to be well documented. You want the code to produce figures and data ready for display as tables, and save those. Then you load them here.</w:t>
-      </w:r>
-    </w:p>
+        <w:t xml:space="preserve">To get some further insight into your data, if reasonable you could compute simple statistics (e.g. simple models with 1 predictor) to look for associations between your outcome(s) and each individual predictor variable. Though note that unless you pre-specified the outcome and main exposure, any</w:t>
+      </w:r>
+      <w:r>
+        <w:rPr>
+          <w:iCs/>
+          <w:i/>
+        </w:rPr>
+        <w:t xml:space="preserve"> </w:t>
+      </w:r>
+      <w:r>
+        <w:rPr>
+          <w:iCs/>
+          <w:i/>
+        </w:rPr>
+        <w:t xml:space="preserve">“</w:t>
+      </w:r>
+      <w:r>
+        <w:rPr>
+          <w:iCs/>
+          <w:i/>
+        </w:rPr>
+        <w:t xml:space="preserve">p&lt;0.05 means statistical significance</w:t>
+      </w:r>
+      <w:r>
+        <w:rPr>
+          <w:iCs/>
+          <w:i/>
+        </w:rPr>
+        <w:t xml:space="preserve">”</w:t>
+      </w:r>
+      <w:r>
+        <w:rPr>
+          <w:iCs/>
+          <w:i/>
+        </w:rPr>
+        <w:t xml:space="preserve"> </w:t>
+      </w:r>
+      <w:r>
+        <w:rPr>
+          <w:iCs/>
+          <w:i/>
+        </w:rPr>
+        <w:t xml:space="preserve">interpretation is not valid.</w:t>
+      </w:r>
+    </w:p>
+    <w:bookmarkEnd w:id="44"/>
+    <w:bookmarkStart w:id="52" w:name="full-analysis"/>
+    <w:p>
+      <w:pPr>
+        <w:pStyle w:val="Heading2"/>
+      </w:pPr>
+      <w:r>
+        <w:t xml:space="preserve">5.3 Full analysis</w:t>
+      </w:r>
+    </w:p>
+    <w:p>
+      <w:pPr>
+        <w:pStyle w:val="FirstParagraph"/>
+      </w:pPr>
+      <w:r>
+        <w:t xml:space="preserve">Binomial generalized linear mixed models (GLMMs) were used to predict multi-drug resistance (MDR) in White Storks, with nest identification classified as a random effects parameter. Of these, the highest performing model contained the predictors landfill use index (LUI) and age (Table1). In this model, an increase in the age of the bird was associated with a higher likelihood of MDR being present (Table2), while an increase in LUI was found to be associated with a decreased likelihood of MDR presence. A second competitive model, with a 97.20% performance score, contained only age as the predictor.</w:t>
+      </w:r>
+    </w:p>
+    <w:tbl>
+      <w:tblPr>
+        <w:tblStyle w:val="Table"/>
+        <w:tblW w:type="pct" w:w="5000"/>
+        <w:tblLook w:firstRow="0" w:lastRow="0" w:firstColumn="0" w:lastColumn="0" w:noHBand="0" w:noVBand="0" w:val="0000"/>
+      </w:tblPr>
+      <w:tblGrid>
+        <w:gridCol w:w="7920"/>
+      </w:tblGrid>
+      <w:tr>
+        <w:tc>
+          <w:tcPr/>
+          <w:p>
+            <w:pPr>
+              <w:pStyle w:val="Figure"/>
+              <w:jc w:val="center"/>
+            </w:pPr>
+            <w:r>
+              <w:drawing>
+                <wp:inline>
+                  <wp:extent cx="3810000" cy="2540000"/>
+                  <wp:effectExtent b="0" l="0" r="0" t="0"/>
+                  <wp:docPr descr="" title="" id="46" name="Picture"/>
+                  <a:graphic>
+                    <a:graphicData uri="http://schemas.openxmlformats.org/drawingml/2006/picture">
+                      <pic:pic>
+                        <pic:nvPicPr>
+                          <pic:cNvPr descr="Images/LUIvsMDR_LME.tiff" id="47" name="Picture"/>
+                          <pic:cNvPicPr>
+                            <a:picLocks noChangeArrowheads="1" noChangeAspect="1"/>
+                          </pic:cNvPicPr>
+                        </pic:nvPicPr>
+                        <pic:blipFill>
+                          <a:blip r:embed="rId45"/>
+                          <a:stretch>
+                            <a:fillRect/>
+                          </a:stretch>
+                        </pic:blipFill>
+                        <pic:spPr bwMode="auto">
+                          <a:xfrm>
+                            <a:off x="0" y="0"/>
+                            <a:ext cx="3810000" cy="2540000"/>
+                          </a:xfrm>
+                          <a:prstGeom prst="rect">
+                            <a:avLst/>
+                          </a:prstGeom>
+                          <a:noFill/>
+                          <a:ln w="9525">
+                            <a:noFill/>
+                            <a:headEnd/>
+                            <a:tailEnd/>
+                          </a:ln>
+                        </pic:spPr>
+                      </pic:pic>
+                    </a:graphicData>
+                  </a:graphic>
+                </wp:inline>
+              </w:drawing>
+            </w:r>
+          </w:p>
+          <w:p>
+            <w:pPr>
+              <w:jc w:val="center"/>
+            </w:pPr>
+            <w:pPr>
+              <w:jc w:val="start"/>
+              <w:spacing w:before="200"/>
+              <w:pStyle w:val="ImageCaption"/>
+            </w:pPr>
+            <w:r>
+              <w:t xml:space="preserve">Figure 5: Multi-drug resistance as predicted by the variables landfill use index and age during the 2020 and 2021 white stork breeding seasons. The gray is a 95% CI</w:t>
+            </w:r>
+          </w:p>
+        </w:tc>
+      </w:tr>
+    </w:tbl>
     <w:p>
       <w:pPr>
         <w:pStyle w:val="BodyText"/>
       </w:pPr>
       <w:r>
-        <w:t xml:space="preserve">Example</w:t>
-      </w:r>
-      <w:r>
-        <w:t xml:space="preserve"> </w:t>
-      </w:r>
-      <w:r>
-        <w:rPr>
-          <w:bCs/>
-          <w:b/>
-        </w:rPr>
-        <w:t xml:space="preserve">?@tbl-resulttable2</w:t>
-      </w:r>
-      <w:r>
-        <w:t xml:space="preserve"> </w:t>
-      </w:r>
-      <w:r>
-        <w:t xml:space="preserve">shows a summary of a linear model fit.</w:t>
-      </w:r>
-    </w:p>
-    <w:bookmarkStart w:id="44" w:name="tbl-resulttable2"/>
-    <w:p>
-      <w:pPr>
-        <w:pStyle w:val="SourceCode"/>
-      </w:pPr>
-      <w:r>
-        <w:rPr>
-          <w:rStyle w:val="VerbatimChar"/>
-        </w:rPr>
-        <w:t xml:space="preserve">               Name     Model      AICc_wt Performance_Score</w:t>
-      </w:r>
-      <w:r>
-        <w:br/>
-      </w:r>
-      <w:r>
-        <w:rPr>
-          <w:rStyle w:val="VerbatimChar"/>
-        </w:rPr>
-        <w:t xml:space="preserve">1      glmer_fit_11 _glmerMod 3.254465e-01      1.000000e+00</w:t>
-      </w:r>
-      <w:r>
-        <w:br/>
-      </w:r>
-      <w:r>
-        <w:rPr>
-          <w:rStyle w:val="VerbatimChar"/>
-        </w:rPr>
-        <w:t xml:space="preserve">2       glmer_fit_2 _glmerMod 3.163397e-01      9.720177e-01</w:t>
-      </w:r>
-      <w:r>
-        <w:br/>
-      </w:r>
-      <w:r>
-        <w:rPr>
-          <w:rStyle w:val="VerbatimChar"/>
-        </w:rPr>
-        <w:t xml:space="preserve">3      glmer_fit_12 _glmerMod 1.173421e-01      3.605572e-01</w:t>
-      </w:r>
-      <w:r>
-        <w:br/>
-      </w:r>
-      <w:r>
-        <w:rPr>
-          <w:rStyle w:val="VerbatimChar"/>
-        </w:rPr>
-        <w:t xml:space="preserve">4  glmer_fit_global _glmerMod 9.626812e-02      2.958031e-01</w:t>
-      </w:r>
-      <w:r>
-        <w:br/>
-      </w:r>
-      <w:r>
-        <w:rPr>
-          <w:rStyle w:val="VerbatimChar"/>
-        </w:rPr>
-        <w:t xml:space="preserve">5      glmer_fit_10 _glmerMod 5.617098e-02      1.725966e-01</w:t>
-      </w:r>
-      <w:r>
-        <w:br/>
-      </w:r>
-      <w:r>
-        <w:rPr>
-          <w:rStyle w:val="VerbatimChar"/>
-        </w:rPr>
-        <w:t xml:space="preserve">6       glmer_fit_9 _glmerMod 2.565916e-02      7.884285e-02</w:t>
-      </w:r>
-      <w:r>
-        <w:br/>
-      </w:r>
-      <w:r>
-        <w:rPr>
-          <w:rStyle w:val="VerbatimChar"/>
-        </w:rPr>
-        <w:t xml:space="preserve">7       glmer_fit_8 _glmerMod 2.515228e-02      7.728536e-02</w:t>
-      </w:r>
-      <w:r>
-        <w:br/>
-      </w:r>
-      <w:r>
-        <w:rPr>
-          <w:rStyle w:val="VerbatimChar"/>
-        </w:rPr>
-        <w:t xml:space="preserve">8       glmer_fit_1 _glmerMod 1.927419e-02      5.922374e-02</w:t>
-      </w:r>
-      <w:r>
-        <w:br/>
-      </w:r>
-      <w:r>
-        <w:rPr>
-          <w:rStyle w:val="VerbatimChar"/>
-        </w:rPr>
-        <w:t xml:space="preserve">9       glmer_fit_5 _glmerMod 1.125752e-02      3.459091e-02</w:t>
-      </w:r>
-      <w:r>
-        <w:br/>
-      </w:r>
-      <w:r>
-        <w:rPr>
-          <w:rStyle w:val="VerbatimChar"/>
-        </w:rPr>
-        <w:t xml:space="preserve">10      glmer_fit_6 _glmerMod 7.089238e-03      2.178302e-02</w:t>
-      </w:r>
-      <w:r>
-        <w:br/>
-      </w:r>
-      <w:r>
-        <w:rPr>
-          <w:rStyle w:val="VerbatimChar"/>
-        </w:rPr>
-        <w:t xml:space="preserve">11   glmer_fit_null _glmerMod 9.237380e-08      1.879885e-07</w:t>
-      </w:r>
-      <w:r>
-        <w:br/>
-      </w:r>
-      <w:r>
-        <w:rPr>
-          <w:rStyle w:val="VerbatimChar"/>
-        </w:rPr>
-        <w:t xml:space="preserve">12      glmer_fit_3 _glmerMod 7.243553e-08      1.267242e-07</w:t>
-      </w:r>
-      <w:r>
-        <w:br/>
-      </w:r>
-      <w:r>
-        <w:rPr>
-          <w:rStyle w:val="VerbatimChar"/>
-        </w:rPr>
-        <w:t xml:space="preserve">13      glmer_fit_4 _glmerMod 3.605959e-08      1.495174e-08</w:t>
-      </w:r>
-      <w:r>
-        <w:br/>
-      </w:r>
-      <w:r>
-        <w:rPr>
-          <w:rStyle w:val="VerbatimChar"/>
-        </w:rPr>
-        <w:t xml:space="preserve">14      glmer_fit_7 _glmerMod 3.119360e-08      0.000000e+00</w:t>
-      </w:r>
-    </w:p>
+        <w:t xml:space="preserve"> </w:t>
+      </w:r>
+    </w:p>
+    <w:bookmarkStart w:id="48" w:name="tbl-resulttable2"/>
     <w:tbl>
       <w:tblPr>
         <w:tblStyle w:val="Table"/>
@@ -2351,6 +2131,556 @@
     <w:tbl>
       <w:tblPr>
         <w:tblStyle w:val="Table"/>
+        <w:tblW w:type="pct" w:w="5000"/>
+        <w:tblLook w:firstRow="1" w:lastRow="0" w:firstColumn="0" w:lastColumn="0" w:noHBand="0" w:noVBand="0" w:val="0020"/>
+      </w:tblPr>
+      <w:tblGrid>
+        <w:gridCol w:w="976"/>
+        <w:gridCol w:w="650"/>
+        <w:gridCol w:w="1735"/>
+        <w:gridCol w:w="1193"/>
+        <w:gridCol w:w="1084"/>
+        <w:gridCol w:w="1193"/>
+        <w:gridCol w:w="1084"/>
+      </w:tblGrid>
+      <w:tr>
+        <w:trPr>
+          <w:tblHeader w:val="true"/>
+        </w:trPr>
+        <w:tc>
+          <w:tcPr/>
+          <w:p>
+            <w:pPr>
+              <w:pStyle w:val="Compact"/>
+              <w:jc w:val="left"/>
+            </w:pPr>
+            <w:r>
+              <w:t xml:space="preserve">effect</w:t>
+            </w:r>
+          </w:p>
+        </w:tc>
+        <w:tc>
+          <w:tcPr/>
+          <w:p>
+            <w:pPr>
+              <w:pStyle w:val="Compact"/>
+              <w:jc w:val="left"/>
+            </w:pPr>
+            <w:r>
+              <w:t xml:space="preserve">group</w:t>
+            </w:r>
+          </w:p>
+        </w:tc>
+        <w:tc>
+          <w:tcPr/>
+          <w:p>
+            <w:pPr>
+              <w:pStyle w:val="Compact"/>
+              <w:jc w:val="left"/>
+            </w:pPr>
+            <w:r>
+              <w:t xml:space="preserve">term</w:t>
+            </w:r>
+          </w:p>
+        </w:tc>
+        <w:tc>
+          <w:tcPr/>
+          <w:p>
+            <w:pPr>
+              <w:pStyle w:val="Compact"/>
+              <w:jc w:val="right"/>
+            </w:pPr>
+            <w:r>
+              <w:t xml:space="preserve">estimate</w:t>
+            </w:r>
+          </w:p>
+        </w:tc>
+        <w:tc>
+          <w:tcPr/>
+          <w:p>
+            <w:pPr>
+              <w:pStyle w:val="Compact"/>
+              <w:jc w:val="right"/>
+            </w:pPr>
+            <w:r>
+              <w:t xml:space="preserve">std.error</w:t>
+            </w:r>
+          </w:p>
+        </w:tc>
+        <w:tc>
+          <w:tcPr/>
+          <w:p>
+            <w:pPr>
+              <w:pStyle w:val="Compact"/>
+              <w:jc w:val="right"/>
+            </w:pPr>
+            <w:r>
+              <w:t xml:space="preserve">statistic</w:t>
+            </w:r>
+          </w:p>
+        </w:tc>
+        <w:tc>
+          <w:tcPr/>
+          <w:p>
+            <w:pPr>
+              <w:pStyle w:val="Compact"/>
+              <w:jc w:val="right"/>
+            </w:pPr>
+            <w:r>
+              <w:t xml:space="preserve">p.value</w:t>
+            </w:r>
+          </w:p>
+        </w:tc>
+      </w:tr>
+      <w:tr>
+        <w:tc>
+          <w:tcPr/>
+          <w:p>
+            <w:pPr>
+              <w:pStyle w:val="Compact"/>
+              <w:jc w:val="left"/>
+            </w:pPr>
+            <w:r>
+              <w:t xml:space="preserve">fixed</w:t>
+            </w:r>
+          </w:p>
+        </w:tc>
+        <w:tc>
+          <w:tcPr/>
+          <w:p>
+            <w:pPr>
+              <w:pStyle w:val="Compact"/>
+              <w:jc w:val="left"/>
+            </w:pPr>
+            <w:r>
+              <w:t xml:space="preserve">NA</w:t>
+            </w:r>
+          </w:p>
+        </w:tc>
+        <w:tc>
+          <w:tcPr/>
+          <w:p>
+            <w:pPr>
+              <w:pStyle w:val="Compact"/>
+              <w:jc w:val="left"/>
+            </w:pPr>
+            <w:r>
+              <w:t xml:space="preserve">(Intercept)</w:t>
+            </w:r>
+          </w:p>
+        </w:tc>
+        <w:tc>
+          <w:tcPr/>
+          <w:p>
+            <w:pPr>
+              <w:pStyle w:val="Compact"/>
+              <w:jc w:val="right"/>
+            </w:pPr>
+            <w:r>
+              <w:t xml:space="preserve">-0.0383609</w:t>
+            </w:r>
+          </w:p>
+        </w:tc>
+        <w:tc>
+          <w:tcPr/>
+          <w:p>
+            <w:pPr>
+              <w:pStyle w:val="Compact"/>
+              <w:jc w:val="right"/>
+            </w:pPr>
+            <w:r>
+              <w:t xml:space="preserve">0.3528408</w:t>
+            </w:r>
+          </w:p>
+        </w:tc>
+        <w:tc>
+          <w:tcPr/>
+          <w:p>
+            <w:pPr>
+              <w:pStyle w:val="Compact"/>
+              <w:jc w:val="right"/>
+            </w:pPr>
+            <w:r>
+              <w:t xml:space="preserve">-0.1087202</w:t>
+            </w:r>
+          </w:p>
+        </w:tc>
+        <w:tc>
+          <w:tcPr/>
+          <w:p>
+            <w:pPr>
+              <w:pStyle w:val="Compact"/>
+              <w:jc w:val="right"/>
+            </w:pPr>
+            <w:r>
+              <w:t xml:space="preserve">0.9134244</w:t>
+            </w:r>
+          </w:p>
+        </w:tc>
+      </w:tr>
+      <w:tr>
+        <w:tc>
+          <w:tcPr/>
+          <w:p>
+            <w:pPr>
+              <w:pStyle w:val="Compact"/>
+              <w:jc w:val="left"/>
+            </w:pPr>
+            <w:r>
+              <w:t xml:space="preserve">fixed</w:t>
+            </w:r>
+          </w:p>
+        </w:tc>
+        <w:tc>
+          <w:tcPr/>
+          <w:p>
+            <w:pPr>
+              <w:pStyle w:val="Compact"/>
+              <w:jc w:val="left"/>
+            </w:pPr>
+            <w:r>
+              <w:t xml:space="preserve">NA</w:t>
+            </w:r>
+          </w:p>
+        </w:tc>
+        <w:tc>
+          <w:tcPr/>
+          <w:p>
+            <w:pPr>
+              <w:pStyle w:val="Compact"/>
+              <w:jc w:val="left"/>
+            </w:pPr>
+            <w:r>
+              <w:t xml:space="preserve">s.lui</w:t>
+            </w:r>
+          </w:p>
+        </w:tc>
+        <w:tc>
+          <w:tcPr/>
+          <w:p>
+            <w:pPr>
+              <w:pStyle w:val="Compact"/>
+              <w:jc w:val="right"/>
+            </w:pPr>
+            <w:r>
+              <w:t xml:space="preserve">-0.5784180</w:t>
+            </w:r>
+          </w:p>
+        </w:tc>
+        <w:tc>
+          <w:tcPr/>
+          <w:p>
+            <w:pPr>
+              <w:pStyle w:val="Compact"/>
+              <w:jc w:val="right"/>
+            </w:pPr>
+            <w:r>
+              <w:t xml:space="preserve">0.3953718</w:t>
+            </w:r>
+          </w:p>
+        </w:tc>
+        <w:tc>
+          <w:tcPr/>
+          <w:p>
+            <w:pPr>
+              <w:pStyle w:val="Compact"/>
+              <w:jc w:val="right"/>
+            </w:pPr>
+            <w:r>
+              <w:t xml:space="preserve">-1.4629724</w:t>
+            </w:r>
+          </w:p>
+        </w:tc>
+        <w:tc>
+          <w:tcPr/>
+          <w:p>
+            <w:pPr>
+              <w:pStyle w:val="Compact"/>
+              <w:jc w:val="right"/>
+            </w:pPr>
+            <w:r>
+              <w:t xml:space="preserve">0.1434749</w:t>
+            </w:r>
+          </w:p>
+        </w:tc>
+      </w:tr>
+      <w:tr>
+        <w:tc>
+          <w:tcPr/>
+          <w:p>
+            <w:pPr>
+              <w:pStyle w:val="Compact"/>
+              <w:jc w:val="left"/>
+            </w:pPr>
+            <w:r>
+              <w:t xml:space="preserve">fixed</w:t>
+            </w:r>
+          </w:p>
+        </w:tc>
+        <w:tc>
+          <w:tcPr/>
+          <w:p>
+            <w:pPr>
+              <w:pStyle w:val="Compact"/>
+              <w:jc w:val="left"/>
+            </w:pPr>
+            <w:r>
+              <w:t xml:space="preserve">NA</w:t>
+            </w:r>
+          </w:p>
+        </w:tc>
+        <w:tc>
+          <w:tcPr/>
+          <w:p>
+            <w:pPr>
+              <w:pStyle w:val="Compact"/>
+              <w:jc w:val="left"/>
+            </w:pPr>
+            <w:r>
+              <w:t xml:space="preserve">s.age</w:t>
+            </w:r>
+          </w:p>
+        </w:tc>
+        <w:tc>
+          <w:tcPr/>
+          <w:p>
+            <w:pPr>
+              <w:pStyle w:val="Compact"/>
+              <w:jc w:val="right"/>
+            </w:pPr>
+            <w:r>
+              <w:t xml:space="preserve">0.0439471</w:t>
+            </w:r>
+          </w:p>
+        </w:tc>
+        <w:tc>
+          <w:tcPr/>
+          <w:p>
+            <w:pPr>
+              <w:pStyle w:val="Compact"/>
+              <w:jc w:val="right"/>
+            </w:pPr>
+            <w:r>
+              <w:t xml:space="preserve">0.3558834</w:t>
+            </w:r>
+          </w:p>
+        </w:tc>
+        <w:tc>
+          <w:tcPr/>
+          <w:p>
+            <w:pPr>
+              <w:pStyle w:val="Compact"/>
+              <w:jc w:val="right"/>
+            </w:pPr>
+            <w:r>
+              <w:t xml:space="preserve">0.1234873</w:t>
+            </w:r>
+          </w:p>
+        </w:tc>
+        <w:tc>
+          <w:tcPr/>
+          <w:p>
+            <w:pPr>
+              <w:pStyle w:val="Compact"/>
+              <w:jc w:val="right"/>
+            </w:pPr>
+            <w:r>
+              <w:t xml:space="preserve">0.9017212</w:t>
+            </w:r>
+          </w:p>
+        </w:tc>
+      </w:tr>
+      <w:tr>
+        <w:tc>
+          <w:tcPr/>
+          <w:p>
+            <w:pPr>
+              <w:pStyle w:val="Compact"/>
+              <w:jc w:val="left"/>
+            </w:pPr>
+            <w:r>
+              <w:t xml:space="preserve">ran_pars</w:t>
+            </w:r>
+          </w:p>
+        </w:tc>
+        <w:tc>
+          <w:tcPr/>
+          <w:p>
+            <w:pPr>
+              <w:pStyle w:val="Compact"/>
+              <w:jc w:val="left"/>
+            </w:pPr>
+            <w:r>
+              <w:t xml:space="preserve">nes</w:t>
+            </w:r>
+          </w:p>
+        </w:tc>
+        <w:tc>
+          <w:tcPr/>
+          <w:p>
+            <w:pPr>
+              <w:pStyle w:val="Compact"/>
+              <w:jc w:val="left"/>
+            </w:pPr>
+            <w:r>
+              <w:t xml:space="preserve">sd__(Intercept)</w:t>
+            </w:r>
+          </w:p>
+        </w:tc>
+        <w:tc>
+          <w:tcPr/>
+          <w:p>
+            <w:pPr>
+              <w:pStyle w:val="Compact"/>
+              <w:jc w:val="right"/>
+            </w:pPr>
+            <w:r>
+              <w:t xml:space="preserve">0.7088240</w:t>
+            </w:r>
+          </w:p>
+        </w:tc>
+        <w:tc>
+          <w:tcPr/>
+          <w:p>
+            <w:pPr>
+              <w:pStyle w:val="Compact"/>
+              <w:jc w:val="right"/>
+            </w:pPr>
+            <w:r>
+              <w:t xml:space="preserve">NA</w:t>
+            </w:r>
+          </w:p>
+        </w:tc>
+        <w:tc>
+          <w:tcPr/>
+          <w:p>
+            <w:pPr>
+              <w:pStyle w:val="Compact"/>
+              <w:jc w:val="right"/>
+            </w:pPr>
+            <w:r>
+              <w:t xml:space="preserve">NA</w:t>
+            </w:r>
+          </w:p>
+        </w:tc>
+        <w:tc>
+          <w:tcPr/>
+          <w:p>
+            <w:pPr>
+              <w:pStyle w:val="Compact"/>
+              <w:jc w:val="right"/>
+            </w:pPr>
+            <w:r>
+              <w:t xml:space="preserve">NA</w:t>
+            </w:r>
+          </w:p>
+        </w:tc>
+      </w:tr>
+    </w:tbl>
+    <w:p>
+      <w:pPr>
+        <w:pStyle w:val="BodyText"/>
+      </w:pPr>
+      <w:r>
+        <w:t xml:space="preserve">Model AICc Tables.</w:t>
+      </w:r>
+    </w:p>
+    <w:bookmarkEnd w:id="48"/>
+    <w:p>
+      <w:pPr>
+        <w:pStyle w:val="BodyText"/>
+      </w:pPr>
+      <w:r>
+        <w:t xml:space="preserve">Linear mixed models (LMMs) were used to predict total antimicrobial gene burden in White Storks, with nest identification again classified as a random effects parameter. The global model, containing the variables landfill use index, age, sample period, and nest success, was the highest performing model (Table3). In this model, each variable was positively correlated with antimicrobial gene burden (Table4). The next highest performing model contained age as a single predictor, with a model performance score of 86.39%.</w:t>
+      </w:r>
+    </w:p>
+    <w:tbl>
+      <w:tblPr>
+        <w:tblStyle w:val="Table"/>
+        <w:tblW w:type="pct" w:w="5000"/>
+        <w:tblLook w:firstRow="0" w:lastRow="0" w:firstColumn="0" w:lastColumn="0" w:noHBand="0" w:noVBand="0" w:val="0000"/>
+      </w:tblPr>
+      <w:tblGrid>
+        <w:gridCol w:w="7920"/>
+      </w:tblGrid>
+      <w:tr>
+        <w:tc>
+          <w:tcPr/>
+          <w:p>
+            <w:pPr>
+              <w:pStyle w:val="Figure"/>
+              <w:jc w:val="center"/>
+            </w:pPr>
+            <w:r>
+              <w:drawing>
+                <wp:inline>
+                  <wp:extent cx="3810000" cy="2540000"/>
+                  <wp:effectExtent b="0" l="0" r="0" t="0"/>
+                  <wp:docPr descr="" title="" id="50" name="Picture"/>
+                  <a:graphic>
+                    <a:graphicData uri="http://schemas.openxmlformats.org/drawingml/2006/picture">
+                      <pic:pic>
+                        <pic:nvPicPr>
+                          <pic:cNvPr descr="Images/LUIvsBurden_LME.tiff" id="51" name="Picture"/>
+                          <pic:cNvPicPr>
+                            <a:picLocks noChangeArrowheads="1" noChangeAspect="1"/>
+                          </pic:cNvPicPr>
+                        </pic:nvPicPr>
+                        <pic:blipFill>
+                          <a:blip r:embed="rId49"/>
+                          <a:stretch>
+                            <a:fillRect/>
+                          </a:stretch>
+                        </pic:blipFill>
+                        <pic:spPr bwMode="auto">
+                          <a:xfrm>
+                            <a:off x="0" y="0"/>
+                            <a:ext cx="3810000" cy="2540000"/>
+                          </a:xfrm>
+                          <a:prstGeom prst="rect">
+                            <a:avLst/>
+                          </a:prstGeom>
+                          <a:noFill/>
+                          <a:ln w="9525">
+                            <a:noFill/>
+                            <a:headEnd/>
+                            <a:tailEnd/>
+                          </a:ln>
+                        </pic:spPr>
+                      </pic:pic>
+                    </a:graphicData>
+                  </a:graphic>
+                </wp:inline>
+              </w:drawing>
+            </w:r>
+          </w:p>
+          <w:p>
+            <w:pPr>
+              <w:jc w:val="center"/>
+            </w:pPr>
+            <w:pPr>
+              <w:jc w:val="start"/>
+              <w:spacing w:before="200"/>
+              <w:pStyle w:val="ImageCaption"/>
+            </w:pPr>
+            <w:r>
+              <w:t xml:space="preserve">Figure 6: Anti-microbial resistance gene burden of each nest as predicted by the variables landfill use index and sampling period during the 2020 and 2021 white stork breeding seasons. The gray is a 95% CI</w:t>
+            </w:r>
+          </w:p>
+        </w:tc>
+      </w:tr>
+    </w:tbl>
+    <w:p>
+      <w:pPr>
+        <w:pStyle w:val="BodyText"/>
+      </w:pPr>
+      <w:r>
+        <w:t xml:space="preserve"> </w:t>
+      </w:r>
+    </w:p>
+    <w:tbl>
+      <w:tblPr>
+        <w:tblStyle w:val="Table"/>
         <w:tblW w:type="auto" w:w="0"/>
         <w:tblLook w:firstRow="1" w:lastRow="0" w:firstColumn="0" w:lastColumn="0" w:noHBand="0" w:noVBand="0" w:val="0020"/>
       </w:tblPr>
@@ -3114,23 +3444,635 @@
         </w:tc>
       </w:tr>
     </w:tbl>
+    <w:tbl>
+      <w:tblPr>
+        <w:tblStyle w:val="Table"/>
+        <w:tblW w:type="auto" w:w="0"/>
+        <w:tblLook w:firstRow="1" w:lastRow="0" w:firstColumn="0" w:lastColumn="0" w:noHBand="0" w:noVBand="0" w:val="0020"/>
+      </w:tblPr>
+      <w:tblGrid>
+        <w:gridCol w:w="1320"/>
+        <w:gridCol w:w="1320"/>
+        <w:gridCol w:w="1320"/>
+        <w:gridCol w:w="1320"/>
+        <w:gridCol w:w="1320"/>
+        <w:gridCol w:w="1320"/>
+      </w:tblGrid>
+      <w:tr>
+        <w:trPr>
+          <w:tblHeader w:val="true"/>
+        </w:trPr>
+        <w:tc>
+          <w:tcPr/>
+          <w:p>
+            <w:pPr>
+              <w:pStyle w:val="Compact"/>
+              <w:jc w:val="left"/>
+            </w:pPr>
+            <w:r>
+              <w:t xml:space="preserve">effect</w:t>
+            </w:r>
+          </w:p>
+        </w:tc>
+        <w:tc>
+          <w:tcPr/>
+          <w:p>
+            <w:pPr>
+              <w:pStyle w:val="Compact"/>
+              <w:jc w:val="left"/>
+            </w:pPr>
+            <w:r>
+              <w:t xml:space="preserve">group</w:t>
+            </w:r>
+          </w:p>
+        </w:tc>
+        <w:tc>
+          <w:tcPr/>
+          <w:p>
+            <w:pPr>
+              <w:pStyle w:val="Compact"/>
+              <w:jc w:val="left"/>
+            </w:pPr>
+            <w:r>
+              <w:t xml:space="preserve">term</w:t>
+            </w:r>
+          </w:p>
+        </w:tc>
+        <w:tc>
+          <w:tcPr/>
+          <w:p>
+            <w:pPr>
+              <w:pStyle w:val="Compact"/>
+              <w:jc w:val="right"/>
+            </w:pPr>
+            <w:r>
+              <w:t xml:space="preserve">estimate</w:t>
+            </w:r>
+          </w:p>
+        </w:tc>
+        <w:tc>
+          <w:tcPr/>
+          <w:p>
+            <w:pPr>
+              <w:pStyle w:val="Compact"/>
+              <w:jc w:val="right"/>
+            </w:pPr>
+            <w:r>
+              <w:t xml:space="preserve">std.error</w:t>
+            </w:r>
+          </w:p>
+        </w:tc>
+        <w:tc>
+          <w:tcPr/>
+          <w:p>
+            <w:pPr>
+              <w:pStyle w:val="Compact"/>
+              <w:jc w:val="right"/>
+            </w:pPr>
+            <w:r>
+              <w:t xml:space="preserve">statistic</w:t>
+            </w:r>
+          </w:p>
+        </w:tc>
+      </w:tr>
+      <w:tr>
+        <w:tc>
+          <w:tcPr/>
+          <w:p>
+            <w:pPr>
+              <w:pStyle w:val="Compact"/>
+              <w:jc w:val="left"/>
+            </w:pPr>
+            <w:r>
+              <w:t xml:space="preserve">fixed</w:t>
+            </w:r>
+          </w:p>
+        </w:tc>
+        <w:tc>
+          <w:tcPr/>
+          <w:p>
+            <w:pPr>
+              <w:pStyle w:val="Compact"/>
+              <w:jc w:val="left"/>
+            </w:pPr>
+            <w:r>
+              <w:t xml:space="preserve">NA</w:t>
+            </w:r>
+          </w:p>
+        </w:tc>
+        <w:tc>
+          <w:tcPr/>
+          <w:p>
+            <w:pPr>
+              <w:pStyle w:val="Compact"/>
+              <w:jc w:val="left"/>
+            </w:pPr>
+            <w:r>
+              <w:t xml:space="preserve">(Intercept)</w:t>
+            </w:r>
+          </w:p>
+        </w:tc>
+        <w:tc>
+          <w:tcPr/>
+          <w:p>
+            <w:pPr>
+              <w:pStyle w:val="Compact"/>
+              <w:jc w:val="right"/>
+            </w:pPr>
+            <w:r>
+              <w:t xml:space="preserve">-4.302130</w:t>
+            </w:r>
+          </w:p>
+        </w:tc>
+        <w:tc>
+          <w:tcPr/>
+          <w:p>
+            <w:pPr>
+              <w:pStyle w:val="Compact"/>
+              <w:jc w:val="right"/>
+            </w:pPr>
+            <w:r>
+              <w:t xml:space="preserve">14.817887</w:t>
+            </w:r>
+          </w:p>
+        </w:tc>
+        <w:tc>
+          <w:tcPr/>
+          <w:p>
+            <w:pPr>
+              <w:pStyle w:val="Compact"/>
+              <w:jc w:val="right"/>
+            </w:pPr>
+            <w:r>
+              <w:t xml:space="preserve">-0.2903336</w:t>
+            </w:r>
+          </w:p>
+        </w:tc>
+      </w:tr>
+      <w:tr>
+        <w:tc>
+          <w:tcPr/>
+          <w:p>
+            <w:pPr>
+              <w:pStyle w:val="Compact"/>
+              <w:jc w:val="left"/>
+            </w:pPr>
+            <w:r>
+              <w:t xml:space="preserve">fixed</w:t>
+            </w:r>
+          </w:p>
+        </w:tc>
+        <w:tc>
+          <w:tcPr/>
+          <w:p>
+            <w:pPr>
+              <w:pStyle w:val="Compact"/>
+              <w:jc w:val="left"/>
+            </w:pPr>
+            <w:r>
+              <w:t xml:space="preserve">NA</w:t>
+            </w:r>
+          </w:p>
+        </w:tc>
+        <w:tc>
+          <w:tcPr/>
+          <w:p>
+            <w:pPr>
+              <w:pStyle w:val="Compact"/>
+              <w:jc w:val="left"/>
+            </w:pPr>
+            <w:r>
+              <w:t xml:space="preserve">s.lui</w:t>
+            </w:r>
+          </w:p>
+        </w:tc>
+        <w:tc>
+          <w:tcPr/>
+          <w:p>
+            <w:pPr>
+              <w:pStyle w:val="Compact"/>
+              <w:jc w:val="right"/>
+            </w:pPr>
+            <w:r>
+              <w:t xml:space="preserve">4.962357</w:t>
+            </w:r>
+          </w:p>
+        </w:tc>
+        <w:tc>
+          <w:tcPr/>
+          <w:p>
+            <w:pPr>
+              <w:pStyle w:val="Compact"/>
+              <w:jc w:val="right"/>
+            </w:pPr>
+            <w:r>
+              <w:t xml:space="preserve">5.647220</w:t>
+            </w:r>
+          </w:p>
+        </w:tc>
+        <w:tc>
+          <w:tcPr/>
+          <w:p>
+            <w:pPr>
+              <w:pStyle w:val="Compact"/>
+              <w:jc w:val="right"/>
+            </w:pPr>
+            <w:r>
+              <w:t xml:space="preserve">0.8787258</w:t>
+            </w:r>
+          </w:p>
+        </w:tc>
+      </w:tr>
+      <w:tr>
+        <w:tc>
+          <w:tcPr/>
+          <w:p>
+            <w:pPr>
+              <w:pStyle w:val="Compact"/>
+              <w:jc w:val="left"/>
+            </w:pPr>
+            <w:r>
+              <w:t xml:space="preserve">fixed</w:t>
+            </w:r>
+          </w:p>
+        </w:tc>
+        <w:tc>
+          <w:tcPr/>
+          <w:p>
+            <w:pPr>
+              <w:pStyle w:val="Compact"/>
+              <w:jc w:val="left"/>
+            </w:pPr>
+            <w:r>
+              <w:t xml:space="preserve">NA</w:t>
+            </w:r>
+          </w:p>
+        </w:tc>
+        <w:tc>
+          <w:tcPr/>
+          <w:p>
+            <w:pPr>
+              <w:pStyle w:val="Compact"/>
+              <w:jc w:val="left"/>
+            </w:pPr>
+            <w:r>
+              <w:t xml:space="preserve">s.age</w:t>
+            </w:r>
+          </w:p>
+        </w:tc>
+        <w:tc>
+          <w:tcPr/>
+          <w:p>
+            <w:pPr>
+              <w:pStyle w:val="Compact"/>
+              <w:jc w:val="right"/>
+            </w:pPr>
+            <w:r>
+              <w:t xml:space="preserve">11.437368</w:t>
+            </w:r>
+          </w:p>
+        </w:tc>
+        <w:tc>
+          <w:tcPr/>
+          <w:p>
+            <w:pPr>
+              <w:pStyle w:val="Compact"/>
+              <w:jc w:val="right"/>
+            </w:pPr>
+            <w:r>
+              <w:t xml:space="preserve">5.663061</w:t>
+            </w:r>
+          </w:p>
+        </w:tc>
+        <w:tc>
+          <w:tcPr/>
+          <w:p>
+            <w:pPr>
+              <w:pStyle w:val="Compact"/>
+              <w:jc w:val="right"/>
+            </w:pPr>
+            <w:r>
+              <w:t xml:space="preserve">2.0196440</w:t>
+            </w:r>
+          </w:p>
+        </w:tc>
+      </w:tr>
+      <w:tr>
+        <w:tc>
+          <w:tcPr/>
+          <w:p>
+            <w:pPr>
+              <w:pStyle w:val="Compact"/>
+              <w:jc w:val="left"/>
+            </w:pPr>
+            <w:r>
+              <w:t xml:space="preserve">fixed</w:t>
+            </w:r>
+          </w:p>
+        </w:tc>
+        <w:tc>
+          <w:tcPr/>
+          <w:p>
+            <w:pPr>
+              <w:pStyle w:val="Compact"/>
+              <w:jc w:val="left"/>
+            </w:pPr>
+            <w:r>
+              <w:t xml:space="preserve">NA</w:t>
+            </w:r>
+          </w:p>
+        </w:tc>
+        <w:tc>
+          <w:tcPr/>
+          <w:p>
+            <w:pPr>
+              <w:pStyle w:val="Compact"/>
+              <w:jc w:val="left"/>
+            </w:pPr>
+            <w:r>
+              <w:t xml:space="preserve">samp</w:t>
+            </w:r>
+          </w:p>
+        </w:tc>
+        <w:tc>
+          <w:tcPr/>
+          <w:p>
+            <w:pPr>
+              <w:pStyle w:val="Compact"/>
+              <w:jc w:val="right"/>
+            </w:pPr>
+            <w:r>
+              <w:t xml:space="preserve">13.112677</w:t>
+            </w:r>
+          </w:p>
+        </w:tc>
+        <w:tc>
+          <w:tcPr/>
+          <w:p>
+            <w:pPr>
+              <w:pStyle w:val="Compact"/>
+              <w:jc w:val="right"/>
+            </w:pPr>
+            <w:r>
+              <w:t xml:space="preserve">6.721352</w:t>
+            </w:r>
+          </w:p>
+        </w:tc>
+        <w:tc>
+          <w:tcPr/>
+          <w:p>
+            <w:pPr>
+              <w:pStyle w:val="Compact"/>
+              <w:jc w:val="right"/>
+            </w:pPr>
+            <w:r>
+              <w:t xml:space="preserve">1.9508989</w:t>
+            </w:r>
+          </w:p>
+        </w:tc>
+      </w:tr>
+      <w:tr>
+        <w:tc>
+          <w:tcPr/>
+          <w:p>
+            <w:pPr>
+              <w:pStyle w:val="Compact"/>
+              <w:jc w:val="left"/>
+            </w:pPr>
+            <w:r>
+              <w:t xml:space="preserve">fixed</w:t>
+            </w:r>
+          </w:p>
+        </w:tc>
+        <w:tc>
+          <w:tcPr/>
+          <w:p>
+            <w:pPr>
+              <w:pStyle w:val="Compact"/>
+              <w:jc w:val="left"/>
+            </w:pPr>
+            <w:r>
+              <w:t xml:space="preserve">NA</w:t>
+            </w:r>
+          </w:p>
+        </w:tc>
+        <w:tc>
+          <w:tcPr/>
+          <w:p>
+            <w:pPr>
+              <w:pStyle w:val="Compact"/>
+              <w:jc w:val="left"/>
+            </w:pPr>
+            <w:r>
+              <w:t xml:space="preserve">s.nsuccess</w:t>
+            </w:r>
+          </w:p>
+        </w:tc>
+        <w:tc>
+          <w:tcPr/>
+          <w:p>
+            <w:pPr>
+              <w:pStyle w:val="Compact"/>
+              <w:jc w:val="right"/>
+            </w:pPr>
+            <w:r>
+              <w:t xml:space="preserve">12.422550</w:t>
+            </w:r>
+          </w:p>
+        </w:tc>
+        <w:tc>
+          <w:tcPr/>
+          <w:p>
+            <w:pPr>
+              <w:pStyle w:val="Compact"/>
+              <w:jc w:val="right"/>
+            </w:pPr>
+            <w:r>
+              <w:t xml:space="preserve">8.636042</w:t>
+            </w:r>
+          </w:p>
+        </w:tc>
+        <w:tc>
+          <w:tcPr/>
+          <w:p>
+            <w:pPr>
+              <w:pStyle w:val="Compact"/>
+              <w:jc w:val="right"/>
+            </w:pPr>
+            <w:r>
+              <w:t xml:space="preserve">1.4384541</w:t>
+            </w:r>
+          </w:p>
+        </w:tc>
+      </w:tr>
+      <w:tr>
+        <w:tc>
+          <w:tcPr/>
+          <w:p>
+            <w:pPr>
+              <w:pStyle w:val="Compact"/>
+              <w:jc w:val="left"/>
+            </w:pPr>
+            <w:r>
+              <w:t xml:space="preserve">ran_pars</w:t>
+            </w:r>
+          </w:p>
+        </w:tc>
+        <w:tc>
+          <w:tcPr/>
+          <w:p>
+            <w:pPr>
+              <w:pStyle w:val="Compact"/>
+              <w:jc w:val="left"/>
+            </w:pPr>
+            <w:r>
+              <w:t xml:space="preserve">nes</w:t>
+            </w:r>
+          </w:p>
+        </w:tc>
+        <w:tc>
+          <w:tcPr/>
+          <w:p>
+            <w:pPr>
+              <w:pStyle w:val="Compact"/>
+              <w:jc w:val="left"/>
+            </w:pPr>
+            <w:r>
+              <w:t xml:space="preserve">sd__(Intercept)</w:t>
+            </w:r>
+          </w:p>
+        </w:tc>
+        <w:tc>
+          <w:tcPr/>
+          <w:p>
+            <w:pPr>
+              <w:pStyle w:val="Compact"/>
+              <w:jc w:val="right"/>
+            </w:pPr>
+            <w:r>
+              <w:t xml:space="preserve">0.000000</w:t>
+            </w:r>
+          </w:p>
+        </w:tc>
+        <w:tc>
+          <w:tcPr/>
+          <w:p>
+            <w:pPr>
+              <w:pStyle w:val="Compact"/>
+              <w:jc w:val="right"/>
+            </w:pPr>
+            <w:r>
+              <w:t xml:space="preserve">NA</w:t>
+            </w:r>
+          </w:p>
+        </w:tc>
+        <w:tc>
+          <w:tcPr/>
+          <w:p>
+            <w:pPr>
+              <w:pStyle w:val="Compact"/>
+              <w:jc w:val="right"/>
+            </w:pPr>
+            <w:r>
+              <w:t xml:space="preserve">NA</w:t>
+            </w:r>
+          </w:p>
+        </w:tc>
+      </w:tr>
+      <w:tr>
+        <w:tc>
+          <w:tcPr/>
+          <w:p>
+            <w:pPr>
+              <w:pStyle w:val="Compact"/>
+              <w:jc w:val="left"/>
+            </w:pPr>
+            <w:r>
+              <w:t xml:space="preserve">ran_pars</w:t>
+            </w:r>
+          </w:p>
+        </w:tc>
+        <w:tc>
+          <w:tcPr/>
+          <w:p>
+            <w:pPr>
+              <w:pStyle w:val="Compact"/>
+              <w:jc w:val="left"/>
+            </w:pPr>
+            <w:r>
+              <w:t xml:space="preserve">Residual</w:t>
+            </w:r>
+          </w:p>
+        </w:tc>
+        <w:tc>
+          <w:tcPr/>
+          <w:p>
+            <w:pPr>
+              <w:pStyle w:val="Compact"/>
+              <w:jc w:val="left"/>
+            </w:pPr>
+            <w:r>
+              <w:t xml:space="preserve">sd__Observation</w:t>
+            </w:r>
+          </w:p>
+        </w:tc>
+        <w:tc>
+          <w:tcPr/>
+          <w:p>
+            <w:pPr>
+              <w:pStyle w:val="Compact"/>
+              <w:jc w:val="right"/>
+            </w:pPr>
+            <w:r>
+              <w:t xml:space="preserve">38.049645</w:t>
+            </w:r>
+          </w:p>
+        </w:tc>
+        <w:tc>
+          <w:tcPr/>
+          <w:p>
+            <w:pPr>
+              <w:pStyle w:val="Compact"/>
+              <w:jc w:val="right"/>
+            </w:pPr>
+            <w:r>
+              <w:t xml:space="preserve">NA</w:t>
+            </w:r>
+          </w:p>
+        </w:tc>
+        <w:tc>
+          <w:tcPr/>
+          <w:p>
+            <w:pPr>
+              <w:pStyle w:val="Compact"/>
+              <w:jc w:val="right"/>
+            </w:pPr>
+            <w:r>
+              <w:t xml:space="preserve">NA</w:t>
+            </w:r>
+          </w:p>
+        </w:tc>
+      </w:tr>
+    </w:tbl>
     <w:p>
       <w:pPr>
         <w:pStyle w:val="BodyText"/>
       </w:pPr>
       <w:r>
-        <w:t xml:space="preserve">Model AICc Tables.</w:t>
-      </w:r>
-    </w:p>
-    <w:bookmarkEnd w:id="44"/>
+        <w:t xml:space="preserve">Small sample adjusted Akaike's Information Criteria (AICc) model weights and performance scores for linear mixed models predicting total antimicrobial gene burden in White Storks (Ciconia ciconia) in Madrid, Spain.</w:t>
+      </w:r>
+      <w:r>
+        <w:t xml:space="preserve"> </w:t>
+      </w:r>
+    </w:p>
     <w:p>
       <w:r>
         <w:br w:type="page"/>
       </w:r>
     </w:p>
-    <w:bookmarkEnd w:id="45"/>
-    <w:bookmarkEnd w:id="46"/>
-    <w:bookmarkStart w:id="50" w:name="discussion"/>
+    <w:bookmarkEnd w:id="52"/>
+    <w:bookmarkEnd w:id="53"/>
+    <w:bookmarkStart w:id="57" w:name="discussion"/>
     <w:p>
       <w:pPr>
         <w:pStyle w:val="Heading1"/>
@@ -3139,7 +4081,7 @@
         <w:t xml:space="preserve">6. Discussion</w:t>
       </w:r>
     </w:p>
-    <w:bookmarkStart w:id="47" w:name="summary-and-interpretation"/>
+    <w:bookmarkStart w:id="54" w:name="summary-and-interpretation"/>
     <w:p>
       <w:pPr>
         <w:pStyle w:val="Heading2"/>
@@ -3170,8 +4112,8 @@
         <w:t xml:space="preserve">Resistance gene burden appears to increase as mean LUI use and age increase. o Most of the burden is due to blaTEM, a common resistance gene associated with anthropogenic impact. Sampling period does not appear to explain burden, but the top blaTEM model did show a trend in burden increasing from the 2nd sampling period to the 3rd sampling period and age.</w:t>
       </w:r>
     </w:p>
-    <w:bookmarkEnd w:id="47"/>
-    <w:bookmarkStart w:id="48" w:name="strengths-and-limitations"/>
+    <w:bookmarkEnd w:id="54"/>
+    <w:bookmarkStart w:id="55" w:name="strengths-and-limitations"/>
     <w:p>
       <w:pPr>
         <w:pStyle w:val="Heading2"/>
@@ -3192,8 +4134,8 @@
         <w:t xml:space="preserve">Not much statistically significant data, thus we may have to argue biological significance.</w:t>
       </w:r>
     </w:p>
-    <w:bookmarkEnd w:id="48"/>
-    <w:bookmarkStart w:id="49" w:name="conclusions"/>
+    <w:bookmarkEnd w:id="55"/>
+    <w:bookmarkStart w:id="56" w:name="conclusions"/>
     <w:p>
       <w:pPr>
         <w:pStyle w:val="Heading2"/>
@@ -3223,25 +4165,13 @@
       </w:r>
     </w:p>
     <w:p>
-      <w:pPr>
-        <w:pStyle w:val="BodyText"/>
-      </w:pPr>
-      <w:r>
-        <w:rPr>
-          <w:iCs/>
-          <w:i/>
-        </w:rPr>
-        <w:t xml:space="preserve">What are the main take-home messages?</w:t>
-      </w:r>
-    </w:p>
-    <w:p>
       <w:r>
         <w:br w:type="page"/>
       </w:r>
     </w:p>
-    <w:bookmarkEnd w:id="49"/>
-    <w:bookmarkEnd w:id="50"/>
-    <w:bookmarkStart w:id="98" w:name="references"/>
+    <w:bookmarkEnd w:id="56"/>
+    <w:bookmarkEnd w:id="57"/>
+    <w:bookmarkStart w:id="105" w:name="references"/>
     <w:p>
       <w:pPr>
         <w:pStyle w:val="Heading1"/>
@@ -3250,8 +4180,8 @@
         <w:t xml:space="preserve">7. References</w:t>
       </w:r>
     </w:p>
-    <w:bookmarkStart w:id="97" w:name="refs"/>
-    <w:bookmarkStart w:id="52" w:name="ref-Aguirre2009"/>
+    <w:bookmarkStart w:id="104" w:name="refs"/>
+    <w:bookmarkStart w:id="59" w:name="ref-Aguirre2009"/>
     <w:p>
       <w:pPr>
         <w:pStyle w:val="Bibliography"/>
@@ -3290,7 +4220,7 @@
       <w:r>
         <w:t xml:space="preserve"> </w:t>
       </w:r>
-      <w:hyperlink r:id="rId51">
+      <w:hyperlink r:id="rId58">
         <w:r>
           <w:rPr>
             <w:rStyle w:val="Hyperlink"/>
@@ -3302,8 +4232,8 @@
         <w:t xml:space="preserve">.</w:t>
       </w:r>
     </w:p>
-    <w:bookmarkEnd w:id="52"/>
-    <w:bookmarkStart w:id="54" w:name="ref-Ahlstrom2019"/>
+    <w:bookmarkEnd w:id="59"/>
+    <w:bookmarkStart w:id="61" w:name="ref-Ahlstrom2019"/>
     <w:p>
       <w:pPr>
         <w:pStyle w:val="Bibliography"/>
@@ -3342,7 +4272,7 @@
       <w:r>
         <w:t xml:space="preserve"> </w:t>
       </w:r>
-      <w:hyperlink r:id="rId53">
+      <w:hyperlink r:id="rId60">
         <w:r>
           <w:rPr>
             <w:rStyle w:val="Hyperlink"/>
@@ -3354,8 +4284,8 @@
         <w:t xml:space="preserve">.</w:t>
       </w:r>
     </w:p>
-    <w:bookmarkEnd w:id="54"/>
-    <w:bookmarkStart w:id="56" w:name="ref-Bialas2020"/>
+    <w:bookmarkEnd w:id="61"/>
+    <w:bookmarkStart w:id="63" w:name="ref-Bialas2020"/>
     <w:p>
       <w:pPr>
         <w:pStyle w:val="Bibliography"/>
@@ -3394,7 +4324,7 @@
       <w:r>
         <w:t xml:space="preserve"> </w:t>
       </w:r>
-      <w:hyperlink r:id="rId55">
+      <w:hyperlink r:id="rId62">
         <w:r>
           <w:rPr>
             <w:rStyle w:val="Hyperlink"/>
@@ -3406,8 +4336,8 @@
         <w:t xml:space="preserve">.</w:t>
       </w:r>
     </w:p>
-    <w:bookmarkEnd w:id="56"/>
-    <w:bookmarkStart w:id="58" w:name="ref-Blanco-Pena2017"/>
+    <w:bookmarkEnd w:id="63"/>
+    <w:bookmarkStart w:id="65" w:name="ref-Blanco-Pena2017"/>
     <w:p>
       <w:pPr>
         <w:pStyle w:val="Bibliography"/>
@@ -3446,7 +4376,7 @@
       <w:r>
         <w:t xml:space="preserve"> </w:t>
       </w:r>
-      <w:hyperlink r:id="rId57">
+      <w:hyperlink r:id="rId64">
         <w:r>
           <w:rPr>
             <w:rStyle w:val="Hyperlink"/>
@@ -3458,8 +4388,8 @@
         <w:t xml:space="preserve">.</w:t>
       </w:r>
     </w:p>
-    <w:bookmarkEnd w:id="58"/>
-    <w:bookmarkStart w:id="59" w:name="ref-Cramp1985"/>
+    <w:bookmarkEnd w:id="65"/>
+    <w:bookmarkStart w:id="66" w:name="ref-Cramp1985"/>
     <w:p>
       <w:pPr>
         <w:pStyle w:val="Bibliography"/>
@@ -3481,8 +4411,8 @@
         <w:t xml:space="preserve">. Concise Ed. Vol. Vol IV. Te. New York: Oxford Press.</w:t>
       </w:r>
     </w:p>
-    <w:bookmarkEnd w:id="59"/>
-    <w:bookmarkStart w:id="61" w:name="ref-Dolejska2019"/>
+    <w:bookmarkEnd w:id="66"/>
+    <w:bookmarkStart w:id="68" w:name="ref-Dolejska2019"/>
     <w:p>
       <w:pPr>
         <w:pStyle w:val="Bibliography"/>
@@ -3521,7 +4451,7 @@
       <w:r>
         <w:t xml:space="preserve"> </w:t>
       </w:r>
-      <w:hyperlink r:id="rId60">
+      <w:hyperlink r:id="rId67">
         <w:r>
           <w:rPr>
             <w:rStyle w:val="Hyperlink"/>
@@ -3533,8 +4463,8 @@
         <w:t xml:space="preserve">.</w:t>
       </w:r>
     </w:p>
-    <w:bookmarkEnd w:id="61"/>
-    <w:bookmarkStart w:id="63" w:name="ref-Escudeiro2019"/>
+    <w:bookmarkEnd w:id="68"/>
+    <w:bookmarkStart w:id="70" w:name="ref-Escudeiro2019"/>
     <w:p>
       <w:pPr>
         <w:pStyle w:val="Bibliography"/>
@@ -3579,7 +4509,7 @@
       <w:r>
         <w:t xml:space="preserve"> </w:t>
       </w:r>
-      <w:hyperlink r:id="rId62">
+      <w:hyperlink r:id="rId69">
         <w:r>
           <w:rPr>
             <w:rStyle w:val="Hyperlink"/>
@@ -3591,8 +4521,8 @@
         <w:t xml:space="preserve">.</w:t>
       </w:r>
     </w:p>
-    <w:bookmarkEnd w:id="63"/>
-    <w:bookmarkStart w:id="65" w:name="ref-Esperon2020"/>
+    <w:bookmarkEnd w:id="70"/>
+    <w:bookmarkStart w:id="72" w:name="ref-Esperon2020"/>
     <w:p>
       <w:pPr>
         <w:pStyle w:val="Bibliography"/>
@@ -3631,7 +4561,7 @@
       <w:r>
         <w:t xml:space="preserve"> </w:t>
       </w:r>
-      <w:hyperlink r:id="rId64">
+      <w:hyperlink r:id="rId71">
         <w:r>
           <w:rPr>
             <w:rStyle w:val="Hyperlink"/>
@@ -3643,8 +4573,8 @@
         <w:t xml:space="preserve">.</w:t>
       </w:r>
     </w:p>
-    <w:bookmarkEnd w:id="65"/>
-    <w:bookmarkStart w:id="67" w:name="ref-Esperon2014"/>
+    <w:bookmarkEnd w:id="72"/>
+    <w:bookmarkStart w:id="74" w:name="ref-Esperon2014"/>
     <w:p>
       <w:pPr>
         <w:pStyle w:val="Bibliography"/>
@@ -3683,7 +4613,7 @@
       <w:r>
         <w:t xml:space="preserve"> </w:t>
       </w:r>
-      <w:hyperlink r:id="rId66">
+      <w:hyperlink r:id="rId73">
         <w:r>
           <w:rPr>
             <w:rStyle w:val="Hyperlink"/>
@@ -3695,8 +4625,8 @@
         <w:t xml:space="preserve">.</w:t>
       </w:r>
     </w:p>
-    <w:bookmarkEnd w:id="67"/>
-    <w:bookmarkStart w:id="69" w:name="ref-Friedman2016"/>
+    <w:bookmarkEnd w:id="74"/>
+    <w:bookmarkStart w:id="76" w:name="ref-Friedman2016"/>
     <w:p>
       <w:pPr>
         <w:pStyle w:val="Bibliography"/>
@@ -3735,7 +4665,7 @@
       <w:r>
         <w:t xml:space="preserve"> </w:t>
       </w:r>
-      <w:hyperlink r:id="rId68">
+      <w:hyperlink r:id="rId75">
         <w:r>
           <w:rPr>
             <w:rStyle w:val="Hyperlink"/>
@@ -3747,8 +4677,8 @@
         <w:t xml:space="preserve">.</w:t>
       </w:r>
     </w:p>
-    <w:bookmarkEnd w:id="69"/>
-    <w:bookmarkStart w:id="71" w:name="ref-Gordo2007"/>
+    <w:bookmarkEnd w:id="76"/>
+    <w:bookmarkStart w:id="78" w:name="ref-Gordo2007"/>
     <w:p>
       <w:pPr>
         <w:pStyle w:val="Bibliography"/>
@@ -3787,7 +4717,7 @@
       <w:r>
         <w:t xml:space="preserve"> </w:t>
       </w:r>
-      <w:hyperlink r:id="rId70">
+      <w:hyperlink r:id="rId77">
         <w:r>
           <w:rPr>
             <w:rStyle w:val="Hyperlink"/>
@@ -3799,8 +4729,8 @@
         <w:t xml:space="preserve">.</w:t>
       </w:r>
     </w:p>
-    <w:bookmarkEnd w:id="71"/>
-    <w:bookmarkStart w:id="73" w:name="ref-Hoelzer2011"/>
+    <w:bookmarkEnd w:id="78"/>
+    <w:bookmarkStart w:id="80" w:name="ref-Hoelzer2011"/>
     <w:p>
       <w:pPr>
         <w:pStyle w:val="Bibliography"/>
@@ -3839,7 +4769,7 @@
       <w:r>
         <w:t xml:space="preserve"> </w:t>
       </w:r>
-      <w:hyperlink r:id="rId72">
+      <w:hyperlink r:id="rId79">
         <w:r>
           <w:rPr>
             <w:rStyle w:val="Hyperlink"/>
@@ -3851,8 +4781,8 @@
         <w:t xml:space="preserve">.</w:t>
       </w:r>
     </w:p>
-    <w:bookmarkEnd w:id="73"/>
-    <w:bookmarkStart w:id="75" w:name="ref-Jiang2013"/>
+    <w:bookmarkEnd w:id="80"/>
+    <w:bookmarkStart w:id="82" w:name="ref-Jiang2013"/>
     <w:p>
       <w:pPr>
         <w:pStyle w:val="Bibliography"/>
@@ -3891,7 +4821,7 @@
       <w:r>
         <w:t xml:space="preserve"> </w:t>
       </w:r>
-      <w:hyperlink r:id="rId74">
+      <w:hyperlink r:id="rId81">
         <w:r>
           <w:rPr>
             <w:rStyle w:val="Hyperlink"/>
@@ -3903,8 +4833,8 @@
         <w:t xml:space="preserve">.</w:t>
       </w:r>
     </w:p>
-    <w:bookmarkEnd w:id="75"/>
-    <w:bookmarkStart w:id="77" w:name="ref-Lopez-Garcia2021"/>
+    <w:bookmarkEnd w:id="82"/>
+    <w:bookmarkStart w:id="84" w:name="ref-Lopez-Garcia2021"/>
     <w:p>
       <w:pPr>
         <w:pStyle w:val="Bibliography"/>
@@ -3943,7 +4873,7 @@
       <w:r>
         <w:t xml:space="preserve"> </w:t>
       </w:r>
-      <w:hyperlink r:id="rId76">
+      <w:hyperlink r:id="rId83">
         <w:r>
           <w:rPr>
             <w:rStyle w:val="Hyperlink"/>
@@ -3955,8 +4885,8 @@
         <w:t xml:space="preserve">.</w:t>
       </w:r>
     </w:p>
-    <w:bookmarkEnd w:id="77"/>
-    <w:bookmarkStart w:id="79" w:name="ref-NietoClaudin2019"/>
+    <w:bookmarkEnd w:id="84"/>
+    <w:bookmarkStart w:id="86" w:name="ref-NietoClaudin2019"/>
     <w:p>
       <w:pPr>
         <w:pStyle w:val="Bibliography"/>
@@ -3995,7 +4925,7 @@
       <w:r>
         <w:t xml:space="preserve"> </w:t>
       </w:r>
-      <w:hyperlink r:id="rId78">
+      <w:hyperlink r:id="rId85">
         <w:r>
           <w:rPr>
             <w:rStyle w:val="Hyperlink"/>
@@ -4007,8 +4937,8 @@
         <w:t xml:space="preserve">.</w:t>
       </w:r>
     </w:p>
-    <w:bookmarkEnd w:id="79"/>
-    <w:bookmarkStart w:id="81" w:name="ref-Niu2013"/>
+    <w:bookmarkEnd w:id="86"/>
+    <w:bookmarkStart w:id="88" w:name="ref-Niu2013"/>
     <w:p>
       <w:pPr>
         <w:pStyle w:val="Bibliography"/>
@@ -4047,7 +4977,7 @@
       <w:r>
         <w:t xml:space="preserve"> </w:t>
       </w:r>
-      <w:hyperlink r:id="rId80">
+      <w:hyperlink r:id="rId87">
         <w:r>
           <w:rPr>
             <w:rStyle w:val="Hyperlink"/>
@@ -4059,8 +4989,8 @@
         <w:t xml:space="preserve">.</w:t>
       </w:r>
     </w:p>
-    <w:bookmarkEnd w:id="81"/>
-    <w:bookmarkStart w:id="83" w:name="ref-Radhouani2014"/>
+    <w:bookmarkEnd w:id="88"/>
+    <w:bookmarkStart w:id="90" w:name="ref-Radhouani2014"/>
     <w:p>
       <w:pPr>
         <w:pStyle w:val="Bibliography"/>
@@ -4099,7 +5029,7 @@
       <w:r>
         <w:t xml:space="preserve"> </w:t>
       </w:r>
-      <w:hyperlink r:id="rId82">
+      <w:hyperlink r:id="rId89">
         <w:r>
           <w:rPr>
             <w:rStyle w:val="Hyperlink"/>
@@ -4111,8 +5041,8 @@
         <w:t xml:space="preserve">.</w:t>
       </w:r>
     </w:p>
-    <w:bookmarkEnd w:id="83"/>
-    <w:bookmarkStart w:id="85" w:name="ref-Sacristan2020"/>
+    <w:bookmarkEnd w:id="90"/>
+    <w:bookmarkStart w:id="92" w:name="ref-Sacristan2020"/>
     <w:p>
       <w:pPr>
         <w:pStyle w:val="Bibliography"/>
@@ -4151,7 +5081,7 @@
       <w:r>
         <w:t xml:space="preserve"> </w:t>
       </w:r>
-      <w:hyperlink r:id="rId84">
+      <w:hyperlink r:id="rId91">
         <w:r>
           <w:rPr>
             <w:rStyle w:val="Hyperlink"/>
@@ -4163,8 +5093,8 @@
         <w:t xml:space="preserve">.</w:t>
       </w:r>
     </w:p>
-    <w:bookmarkEnd w:id="85"/>
-    <w:bookmarkStart w:id="86" w:name="ref-Saez2008"/>
+    <w:bookmarkEnd w:id="92"/>
+    <w:bookmarkStart w:id="93" w:name="ref-Saez2008"/>
     <w:p>
       <w:pPr>
         <w:pStyle w:val="Bibliography"/>
@@ -4201,8 +5131,8 @@
         <w:t xml:space="preserve">70 (January): 1133–36.</w:t>
       </w:r>
     </w:p>
-    <w:bookmarkEnd w:id="86"/>
-    <w:bookmarkStart w:id="88" w:name="ref-Surette2017"/>
+    <w:bookmarkEnd w:id="93"/>
+    <w:bookmarkStart w:id="95" w:name="ref-Surette2017"/>
     <w:p>
       <w:pPr>
         <w:pStyle w:val="Bibliography"/>
@@ -4241,7 +5171,7 @@
       <w:r>
         <w:t xml:space="preserve"> </w:t>
       </w:r>
-      <w:hyperlink r:id="rId87">
+      <w:hyperlink r:id="rId94">
         <w:r>
           <w:rPr>
             <w:rStyle w:val="Hyperlink"/>
@@ -4253,8 +5183,8 @@
         <w:t xml:space="preserve">.</w:t>
       </w:r>
     </w:p>
-    <w:bookmarkEnd w:id="88"/>
-    <w:bookmarkStart w:id="90" w:name="ref-Tortosa2002"/>
+    <w:bookmarkEnd w:id="95"/>
+    <w:bookmarkStart w:id="97" w:name="ref-Tortosa2002"/>
     <w:p>
       <w:pPr>
         <w:pStyle w:val="Bibliography"/>
@@ -4293,7 +5223,7 @@
       <w:r>
         <w:t xml:space="preserve"> </w:t>
       </w:r>
-      <w:hyperlink r:id="rId89">
+      <w:hyperlink r:id="rId96">
         <w:r>
           <w:rPr>
             <w:rStyle w:val="Hyperlink"/>
@@ -4305,8 +5235,8 @@
         <w:t xml:space="preserve">.</w:t>
       </w:r>
     </w:p>
-    <w:bookmarkEnd w:id="90"/>
-    <w:bookmarkStart w:id="91" w:name="ref-Tortosa1995"/>
+    <w:bookmarkEnd w:id="97"/>
+    <w:bookmarkStart w:id="98" w:name="ref-Tortosa1995"/>
     <w:p>
       <w:pPr>
         <w:pStyle w:val="Bibliography"/>
@@ -4343,8 +5273,8 @@
         <w:t xml:space="preserve">38 (1): 41–45.</w:t>
       </w:r>
     </w:p>
-    <w:bookmarkEnd w:id="91"/>
-    <w:bookmarkStart w:id="93" w:name="ref-Vergara2006"/>
+    <w:bookmarkEnd w:id="98"/>
+    <w:bookmarkStart w:id="100" w:name="ref-Vergara2006"/>
     <w:p>
       <w:pPr>
         <w:pStyle w:val="Bibliography"/>
@@ -4383,7 +5313,7 @@
       <w:r>
         <w:t xml:space="preserve"> </w:t>
       </w:r>
-      <w:hyperlink r:id="rId92">
+      <w:hyperlink r:id="rId99">
         <w:r>
           <w:rPr>
             <w:rStyle w:val="Hyperlink"/>
@@ -4395,8 +5325,8 @@
         <w:t xml:space="preserve">.</w:t>
       </w:r>
     </w:p>
-    <w:bookmarkEnd w:id="93"/>
-    <w:bookmarkStart w:id="94" w:name="ref-Vergara2004"/>
+    <w:bookmarkEnd w:id="100"/>
+    <w:bookmarkStart w:id="101" w:name="ref-Vergara2004"/>
     <w:p>
       <w:pPr>
         <w:pStyle w:val="Bibliography"/>
@@ -4462,8 +5392,8 @@
         <w:t xml:space="preserve">, 1–13.</w:t>
       </w:r>
     </w:p>
-    <w:bookmarkEnd w:id="94"/>
-    <w:bookmarkStart w:id="96" w:name="ref-Wellington2013"/>
+    <w:bookmarkEnd w:id="101"/>
+    <w:bookmarkStart w:id="103" w:name="ref-Wellington2013"/>
     <w:p>
       <w:pPr>
         <w:pStyle w:val="Bibliography"/>
@@ -4502,7 +5432,7 @@
       <w:r>
         <w:t xml:space="preserve"> </w:t>
       </w:r>
-      <w:hyperlink r:id="rId95">
+      <w:hyperlink r:id="rId102">
         <w:r>
           <w:rPr>
             <w:rStyle w:val="Hyperlink"/>
@@ -4514,9 +5444,9 @@
         <w:t xml:space="preserve">.</w:t>
       </w:r>
     </w:p>
-    <w:bookmarkEnd w:id="96"/>
-    <w:bookmarkEnd w:id="97"/>
-    <w:bookmarkEnd w:id="98"/>
+    <w:bookmarkEnd w:id="103"/>
+    <w:bookmarkEnd w:id="104"/>
+    <w:bookmarkEnd w:id="105"/>
     <w:sectPr/>
   </w:body>
 </w:document>

</xml_diff>

<commit_message>
Manuscript, supplementary material, start cross-validationn
</commit_message>
<xml_diff>
--- a/5 Manuscript/manuscript/Manuscript.docx
+++ b/5 Manuscript/manuscript/Manuscript.docx
@@ -205,7 +205,7 @@
         <w:pStyle w:val="Date"/>
       </w:pPr>
       <w:r>
-        <w:t xml:space="preserve">4/24/23</w:t>
+        <w:t xml:space="preserve">4/25/23</w:t>
       </w:r>
     </w:p>
     <w:bookmarkStart w:id="20" w:name="highlights"/>
@@ -946,6 +946,14 @@
     <w:p>
       <w:pPr>
         <w:pStyle w:val="FirstParagraph"/>
+      </w:pPr>
+      <w:r>
+        <w:t xml:space="preserve">A total of 126 fecal samples were collected from white storks from 2020 to 2021. Of note, resistance genes to tetracyclines and betalactamines were identified in 50 (39.68%) and 73 (57.94%) fecal samples, respectively. Multi-drug resistance was identified in 39 (30.95%) samples. Mean landfill use index was 0.14 across all samples from 2021, and mean nest success was 55.95% across both sampling periods.</w:t>
+      </w:r>
+    </w:p>
+    <w:p>
+      <w:pPr>
+        <w:pStyle w:val="BodyText"/>
       </w:pPr>
       <w:r>
         <w:t xml:space="preserve">Cleaned data was then visually explored to evaluate trends. Notably, it did not seem to appear that multi-drug resistance played a factor in nest success (Figure 2). However, sampling periods did appear important to the amount of ARG burden found in white stork feces (Figure 3). The most notable trend in the data however, was the appearance that multi-drug resistence in fact declined with the increase of landfill use by the adult white storks (Figure 4).</w:t>
@@ -1274,7 +1282,7 @@
         <w:pStyle w:val="FirstParagraph"/>
       </w:pPr>
       <w:r>
-        <w:t xml:space="preserve">Binomial generalized linear mixed models (GLMMs) were used to predict multi-drug resistance (MDR) in White Storks, with nest identification classified as a random effects parameter. Of these, the highest performing model contained the predictors landfill use index (LUI) and age (Table1). In this model, an increase in the age of the bird was associated with a higher likelihood of MDR being present (Table2), while an increase in LUI was found to be associated with a decreased likelihood of MDR presence. A second competitive model, with a 97.20% performance score, contained only age as the predictor.</w:t>
+        <w:t xml:space="preserve">Binomial generalized linear mixed models (GLMMs) were used to predict multi-drug resistance (MDR) in white storks, with nest identification classified as a random effects parameter. Of these, the highest performing model contained the predictors landfill use index (LUI) and age (Table1). In this model, an increase in the age of the bird was associated with a higher likelihood of MDR being present (Table2), while an increase in LUI was found to be associated with a decreased likelihood of MDR presence. A second competitive model, with a 97.20% performance score, contained only age as the predictor.</w:t>
       </w:r>
     </w:p>
     <w:tbl>
@@ -2591,7 +2599,7 @@
         <w:pStyle w:val="BodyText"/>
       </w:pPr>
       <w:r>
-        <w:t xml:space="preserve">Linear mixed models (LMMs) were used to predict total antimicrobial gene burden in White Storks, with nest identification again classified as a random effects parameter. The global model, containing the variables landfill use index, age, sample period, and nest success, was the highest performing model (Table3). In this model, each variable was positively correlated with antimicrobial gene burden (Table4). The next highest performing model contained age as a single predictor, with a model performance score of 86.39%.</w:t>
+        <w:t xml:space="preserve">Linear mixed models (LMMs) were used to predict total antimicrobial gene burden in white storks, with nest identification again classified as a random effects parameter. The global model, containing the variables landfill use index, age, sample period, and nest success, was the highest performing model (Table3). In this model, each predictor variable was positively correlated with antimicrobial gene burden (Table4). The next highest performing model contained age as a single predictor, with a model performance score of 86.39%.</w:t>
       </w:r>
     </w:p>
     <w:tbl>

</xml_diff>

<commit_message>
Addressing Annabella's comment about figures
Figures now populated on manuscript
</commit_message>
<xml_diff>
--- a/5 Manuscript/manuscript/Manuscript.docx
+++ b/5 Manuscript/manuscript/Manuscript.docx
@@ -205,7 +205,7 @@
         <w:pStyle w:val="Date"/>
       </w:pPr>
       <w:r>
-        <w:t xml:space="preserve">4/25/23</w:t>
+        <w:t xml:space="preserve">5/5/23</w:t>
       </w:r>
     </w:p>
     <w:bookmarkStart w:id="20" w:name="highlights"/>
@@ -1355,7 +1355,7 @@
               <w:pStyle w:val="ImageCaption"/>
             </w:pPr>
             <w:r>
-              <w:t xml:space="preserve">Figure 5: Multi-drug resistance as predicted by the variables landfill use index and age during the 2020 and 2021 white stork breeding seasons. The gray is a 95% CI</w:t>
+              <w:t xml:space="preserve">Figure 5: Multi-drug resistance as predicted by the variables landfill use index and age during the 2020 and 2021 white stork breeding seasons. The gray is a 95% CI.</w:t>
             </w:r>
           </w:p>
         </w:tc>
@@ -2672,7 +2672,7 @@
               <w:pStyle w:val="ImageCaption"/>
             </w:pPr>
             <w:r>
-              <w:t xml:space="preserve">Figure 6: Anti-microbial resistance gene burden of each nest as predicted by the variables landfill use index and sampling period during the 2020 and 2021 white stork breeding seasons. The gray is a 95% CI</w:t>
+              <w:t xml:space="preserve">Figure 6: Anti-microbial resistance gene burden of each nest as predicted by the variables landfill use index and sampling period during the 2020 and 2021 white stork breeding seasons. The gray is a 95% CI.</w:t>
             </w:r>
           </w:p>
         </w:tc>

</xml_diff>